<commit_message>
Added stuff to proposal docx
</commit_message>
<xml_diff>
--- a/proposal/CampusAgile_Patel^6.docx
+++ b/proposal/CampusAgile_Patel^6.docx
@@ -3,9 +3,1392 @@
 <w:document xmlns:wpc="http://schemas.microsoft.com/office/word/2010/wordprocessingCanvas" xmlns:cx="http://schemas.microsoft.com/office/drawing/2014/chartex" xmlns:cx1="http://schemas.microsoft.com/office/drawing/2015/9/8/chartex" xmlns:cx2="http://schemas.microsoft.com/office/drawing/2015/10/21/chartex" xmlns:cx3="http://schemas.microsoft.com/office/drawing/2016/5/9/chartex" xmlns:cx4="http://schemas.microsoft.com/office/drawing/2016/5/10/chartex" xmlns:cx5="http://schemas.microsoft.com/office/drawing/2016/5/11/chartex" xmlns:cx6="http://schemas.microsoft.com/office/drawing/2016/5/12/chartex" xmlns:cx7="http://schemas.microsoft.com/office/drawing/2016/5/13/chartex" xmlns:cx8="http://schemas.microsoft.com/office/drawing/2016/5/14/chartex" xmlns:mc="http://schemas.openxmlformats.org/markup-compatibility/2006" xmlns:aink="http://schemas.microsoft.com/office/drawing/2016/ink" xmlns:am3d="http://schemas.microsoft.com/office/drawing/2017/model3d" xmlns:o="urn:schemas-microsoft-com:office:office" xmlns:oel="http://schemas.microsoft.com/office/2019/extlst" xmlns:r="http://schemas.openxmlformats.org/officeDocument/2006/relationships" xmlns:m="http://schemas.openxmlformats.org/officeDocument/2006/math" xmlns:v="urn:schemas-microsoft-com:vml" xmlns:wp14="http://schemas.microsoft.com/office/word/2010/wordprocessingDrawing" xmlns:wp="http://schemas.openxmlformats.org/drawingml/2006/wordprocessingDrawing" xmlns:w10="urn:schemas-microsoft-com:office:word" xmlns:w="http://schemas.openxmlformats.org/wordprocessingml/2006/main" xmlns:w14="http://schemas.microsoft.com/office/word/2010/wordml" xmlns:w15="http://schemas.microsoft.com/office/word/2012/wordml" xmlns:w16cex="http://schemas.microsoft.com/office/word/2018/wordml/cex" xmlns:w16cid="http://schemas.microsoft.com/office/word/2016/wordml/cid" xmlns:w16="http://schemas.microsoft.com/office/word/2018/wordml" xmlns:w16sdtdh="http://schemas.microsoft.com/office/word/2020/wordml/sdtdatahash" xmlns:w16se="http://schemas.microsoft.com/office/word/2015/wordml/symex" xmlns:wpg="http://schemas.microsoft.com/office/word/2010/wordprocessingGroup" xmlns:wpi="http://schemas.microsoft.com/office/word/2010/wordprocessingInk" xmlns:wne="http://schemas.microsoft.com/office/word/2006/wordml" xmlns:wps="http://schemas.microsoft.com/office/word/2010/wordprocessingShape" mc:Ignorable="w14 w15 w16se w16cid w16 w16cex w16sdtdh wp14">
   <w:body>
     <w:p>
-      <w:r>
+      <w:pPr>
+        <w:pStyle w:val="Title"/>
+        <w:jc w:val="center"/>
+        <w:rPr>
+          <w:rFonts w:ascii="Times New Roman" w:hAnsi="Times New Roman" w:cs="Times New Roman"/>
+        </w:rPr>
+      </w:pPr>
+      <w:r>
+        <w:rPr>
+          <w:rFonts w:ascii="Times New Roman" w:hAnsi="Times New Roman" w:cs="Times New Roman"/>
+        </w:rPr>
+        <w:t>Campus Agile</w:t>
+      </w:r>
+    </w:p>
+    <w:p>
+      <w:pPr>
+        <w:rPr>
+          <w:rFonts w:ascii="Times New Roman" w:hAnsi="Times New Roman" w:cs="Times New Roman"/>
+        </w:rPr>
+      </w:pPr>
+    </w:p>
+    <w:p>
+      <w:pPr>
+        <w:rPr>
+          <w:rFonts w:ascii="Times New Roman" w:hAnsi="Times New Roman" w:cs="Times New Roman"/>
+        </w:rPr>
+      </w:pPr>
+    </w:p>
+    <w:p>
+      <w:pPr>
+        <w:rPr>
+          <w:rFonts w:ascii="Times New Roman" w:hAnsi="Times New Roman" w:cs="Times New Roman"/>
+        </w:rPr>
+      </w:pPr>
+    </w:p>
+    <w:p>
+      <w:pPr>
+        <w:rPr>
+          <w:rFonts w:ascii="Times New Roman" w:hAnsi="Times New Roman" w:cs="Times New Roman"/>
+        </w:rPr>
+      </w:pPr>
+    </w:p>
+    <w:p>
+      <w:pPr>
+        <w:rPr>
+          <w:rFonts w:ascii="Times New Roman" w:hAnsi="Times New Roman" w:cs="Times New Roman"/>
+        </w:rPr>
+      </w:pPr>
+    </w:p>
+    <w:p>
+      <w:pPr>
+        <w:rPr>
+          <w:rFonts w:ascii="Times New Roman" w:hAnsi="Times New Roman" w:cs="Times New Roman"/>
+        </w:rPr>
+      </w:pPr>
+    </w:p>
+    <w:p>
+      <w:pPr>
+        <w:rPr>
+          <w:rFonts w:ascii="Times New Roman" w:hAnsi="Times New Roman" w:cs="Times New Roman"/>
+        </w:rPr>
+      </w:pPr>
+    </w:p>
+    <w:p>
+      <w:pPr>
+        <w:rPr>
+          <w:rFonts w:ascii="Times New Roman" w:hAnsi="Times New Roman" w:cs="Times New Roman"/>
+        </w:rPr>
+      </w:pPr>
+    </w:p>
+    <w:p>
+      <w:pPr>
+        <w:rPr>
+          <w:rFonts w:ascii="Times New Roman" w:hAnsi="Times New Roman" w:cs="Times New Roman"/>
+        </w:rPr>
+      </w:pPr>
+    </w:p>
+    <w:p>
+      <w:pPr>
+        <w:rPr>
+          <w:rFonts w:ascii="Times New Roman" w:hAnsi="Times New Roman" w:cs="Times New Roman"/>
+        </w:rPr>
+      </w:pPr>
+    </w:p>
+    <w:p>
+      <w:pPr>
+        <w:rPr>
+          <w:rFonts w:ascii="Times New Roman" w:hAnsi="Times New Roman" w:cs="Times New Roman"/>
+        </w:rPr>
+      </w:pPr>
+    </w:p>
+    <w:p>
+      <w:pPr>
+        <w:rPr>
+          <w:rFonts w:ascii="Times New Roman" w:hAnsi="Times New Roman" w:cs="Times New Roman"/>
+        </w:rPr>
+      </w:pPr>
+    </w:p>
+    <w:p>
+      <w:pPr>
+        <w:rPr>
+          <w:rFonts w:ascii="Times New Roman" w:hAnsi="Times New Roman" w:cs="Times New Roman"/>
+        </w:rPr>
+      </w:pPr>
+    </w:p>
+    <w:p>
+      <w:pPr>
+        <w:rPr>
+          <w:rFonts w:ascii="Times New Roman" w:hAnsi="Times New Roman" w:cs="Times New Roman"/>
+        </w:rPr>
+      </w:pPr>
+    </w:p>
+    <w:p>
+      <w:pPr>
+        <w:rPr>
+          <w:rFonts w:ascii="Times New Roman" w:hAnsi="Times New Roman" w:cs="Times New Roman"/>
+        </w:rPr>
+      </w:pPr>
+    </w:p>
+    <w:p>
+      <w:pPr>
+        <w:rPr>
+          <w:rFonts w:ascii="Times New Roman" w:hAnsi="Times New Roman" w:cs="Times New Roman"/>
+        </w:rPr>
+      </w:pPr>
+    </w:p>
+    <w:p>
+      <w:pPr>
+        <w:rPr>
+          <w:rFonts w:ascii="Times New Roman" w:hAnsi="Times New Roman" w:cs="Times New Roman"/>
+        </w:rPr>
+      </w:pPr>
+    </w:p>
+    <w:p>
+      <w:pPr>
+        <w:rPr>
+          <w:rFonts w:ascii="Times New Roman" w:hAnsi="Times New Roman" w:cs="Times New Roman"/>
+        </w:rPr>
+      </w:pPr>
+    </w:p>
+    <w:p>
+      <w:pPr>
+        <w:rPr>
+          <w:rFonts w:ascii="Times New Roman" w:hAnsi="Times New Roman" w:cs="Times New Roman"/>
+        </w:rPr>
+      </w:pPr>
+    </w:p>
+    <w:p>
+      <w:pPr>
+        <w:rPr>
+          <w:rFonts w:ascii="Times New Roman" w:hAnsi="Times New Roman" w:cs="Times New Roman"/>
+        </w:rPr>
+      </w:pPr>
+    </w:p>
+    <w:p>
+      <w:pPr>
+        <w:rPr>
+          <w:rFonts w:ascii="Times New Roman" w:hAnsi="Times New Roman" w:cs="Times New Roman"/>
+        </w:rPr>
+      </w:pPr>
+    </w:p>
+    <w:p>
+      <w:pPr>
+        <w:rPr>
+          <w:rFonts w:ascii="Times New Roman" w:hAnsi="Times New Roman" w:cs="Times New Roman"/>
+        </w:rPr>
+      </w:pPr>
+    </w:p>
+    <w:p>
+      <w:pPr>
+        <w:rPr>
+          <w:rFonts w:ascii="Times New Roman" w:hAnsi="Times New Roman" w:cs="Times New Roman"/>
+        </w:rPr>
+      </w:pPr>
+    </w:p>
+    <w:p>
+      <w:pPr>
+        <w:jc w:val="center"/>
+        <w:rPr>
+          <w:rFonts w:ascii="Times New Roman" w:hAnsi="Times New Roman" w:cs="Times New Roman"/>
+        </w:rPr>
+      </w:pPr>
+      <w:r>
+        <w:rPr>
+          <w:rFonts w:ascii="Times New Roman" w:hAnsi="Times New Roman" w:cs="Times New Roman"/>
+        </w:rPr>
+        <w:t xml:space="preserve">Darsh, Deep, Dev, Dharmik, </w:t>
+      </w:r>
+      <w:proofErr w:type="spellStart"/>
+      <w:r>
+        <w:rPr>
+          <w:rFonts w:ascii="Times New Roman" w:hAnsi="Times New Roman" w:cs="Times New Roman"/>
+        </w:rPr>
+        <w:t>Dravya</w:t>
+      </w:r>
+      <w:proofErr w:type="spellEnd"/>
+      <w:r>
+        <w:rPr>
+          <w:rFonts w:ascii="Times New Roman" w:hAnsi="Times New Roman" w:cs="Times New Roman"/>
+        </w:rPr>
+        <w:t>, Love Patel</w:t>
+      </w:r>
+    </w:p>
+    <w:p>
+      <w:pPr>
+        <w:jc w:val="center"/>
+        <w:rPr>
+          <w:rFonts w:ascii="Times New Roman" w:hAnsi="Times New Roman" w:cs="Times New Roman"/>
+        </w:rPr>
+      </w:pPr>
+    </w:p>
+    <w:p>
+      <w:pPr>
+        <w:rPr>
+          <w:rFonts w:ascii="Times New Roman" w:hAnsi="Times New Roman" w:cs="Times New Roman"/>
+        </w:rPr>
+      </w:pPr>
+      <w:r>
+        <w:rPr>
+          <w:rFonts w:ascii="Times New Roman" w:hAnsi="Times New Roman" w:cs="Times New Roman"/>
+        </w:rPr>
+        <w:br w:type="page"/>
+      </w:r>
+    </w:p>
+    <w:sdt>
+      <w:sdtPr>
+        <w:rPr>
+          <w:rFonts w:ascii="Times New Roman" w:hAnsi="Times New Roman" w:cs="Times New Roman"/>
+        </w:rPr>
+        <w:id w:val="-1393043060"/>
+        <w:docPartObj>
+          <w:docPartGallery w:val="Table of Contents"/>
+          <w:docPartUnique/>
+        </w:docPartObj>
+      </w:sdtPr>
+      <w:sdtEndPr>
+        <w:rPr>
+          <w:rFonts w:eastAsiaTheme="minorHAnsi"/>
+          <w:noProof/>
+          <w:color w:val="auto"/>
+          <w:kern w:val="2"/>
+          <w:sz w:val="24"/>
+          <w:szCs w:val="24"/>
+          <w14:ligatures w14:val="standardContextual"/>
+        </w:rPr>
+      </w:sdtEndPr>
+      <w:sdtContent>
+        <w:p>
+          <w:pPr>
+            <w:pStyle w:val="TOCHeading"/>
+            <w:rPr>
+              <w:rFonts w:ascii="Times New Roman" w:hAnsi="Times New Roman" w:cs="Times New Roman"/>
+            </w:rPr>
+          </w:pPr>
+          <w:r>
+            <w:rPr>
+              <w:rFonts w:ascii="Times New Roman" w:hAnsi="Times New Roman" w:cs="Times New Roman"/>
+            </w:rPr>
+            <w:t>Table of Contents</w:t>
+          </w:r>
+        </w:p>
+        <w:p>
+          <w:pPr>
+            <w:pStyle w:val="TOC1"/>
+            <w:tabs>
+              <w:tab w:val="right" w:leader="dot" w:pos="9350"/>
+            </w:tabs>
+            <w:rPr>
+              <w:rFonts w:ascii="Times New Roman" w:eastAsiaTheme="minorEastAsia" w:hAnsi="Times New Roman" w:cs="Times New Roman"/>
+              <w:b w:val="0"/>
+              <w:bCs w:val="0"/>
+              <w:caps w:val="0"/>
+              <w:noProof/>
+              <w:sz w:val="24"/>
+              <w:szCs w:val="24"/>
+            </w:rPr>
+          </w:pPr>
+          <w:r>
+            <w:rPr>
+              <w:rFonts w:ascii="Times New Roman" w:hAnsi="Times New Roman" w:cs="Times New Roman"/>
+              <w:b w:val="0"/>
+              <w:bCs w:val="0"/>
+            </w:rPr>
+            <w:fldChar w:fldCharType="begin"/>
+          </w:r>
+          <w:r>
+            <w:rPr>
+              <w:rFonts w:ascii="Times New Roman" w:hAnsi="Times New Roman" w:cs="Times New Roman"/>
+            </w:rPr>
+            <w:instrText xml:space="preserve"> TOC \o "1-3" \h \z \u </w:instrText>
+          </w:r>
+          <w:r>
+            <w:rPr>
+              <w:rFonts w:ascii="Times New Roman" w:hAnsi="Times New Roman" w:cs="Times New Roman"/>
+              <w:b w:val="0"/>
+              <w:bCs w:val="0"/>
+            </w:rPr>
+            <w:fldChar w:fldCharType="separate"/>
+          </w:r>
+          <w:hyperlink w:anchor="_Toc144148233" w:history="1">
+            <w:r>
+              <w:rPr>
+                <w:rStyle w:val="Hyperlink"/>
+                <w:rFonts w:ascii="Times New Roman" w:hAnsi="Times New Roman" w:cs="Times New Roman"/>
+                <w:noProof/>
+              </w:rPr>
+              <w:t>Summary</w:t>
+            </w:r>
+            <w:r>
+              <w:rPr>
+                <w:rFonts w:ascii="Times New Roman" w:hAnsi="Times New Roman" w:cs="Times New Roman"/>
+                <w:noProof/>
+                <w:webHidden/>
+              </w:rPr>
+              <w:tab/>
+            </w:r>
+            <w:r>
+              <w:rPr>
+                <w:rFonts w:ascii="Times New Roman" w:hAnsi="Times New Roman" w:cs="Times New Roman"/>
+                <w:noProof/>
+                <w:webHidden/>
+              </w:rPr>
+              <w:fldChar w:fldCharType="begin"/>
+            </w:r>
+            <w:r>
+              <w:rPr>
+                <w:rFonts w:ascii="Times New Roman" w:hAnsi="Times New Roman" w:cs="Times New Roman"/>
+                <w:noProof/>
+                <w:webHidden/>
+              </w:rPr>
+              <w:instrText xml:space="preserve"> PAGEREF _Toc144148233 \h </w:instrText>
+            </w:r>
+            <w:r>
+              <w:rPr>
+                <w:rFonts w:ascii="Times New Roman" w:hAnsi="Times New Roman" w:cs="Times New Roman"/>
+                <w:noProof/>
+                <w:webHidden/>
+              </w:rPr>
+            </w:r>
+            <w:r>
+              <w:rPr>
+                <w:rFonts w:ascii="Times New Roman" w:hAnsi="Times New Roman" w:cs="Times New Roman"/>
+                <w:noProof/>
+                <w:webHidden/>
+              </w:rPr>
+              <w:fldChar w:fldCharType="separate"/>
+            </w:r>
+            <w:r>
+              <w:rPr>
+                <w:rFonts w:ascii="Times New Roman" w:hAnsi="Times New Roman" w:cs="Times New Roman"/>
+                <w:noProof/>
+                <w:webHidden/>
+              </w:rPr>
+              <w:t>3</w:t>
+            </w:r>
+            <w:r>
+              <w:rPr>
+                <w:rFonts w:ascii="Times New Roman" w:hAnsi="Times New Roman" w:cs="Times New Roman"/>
+                <w:noProof/>
+                <w:webHidden/>
+              </w:rPr>
+              <w:fldChar w:fldCharType="end"/>
+            </w:r>
+          </w:hyperlink>
+        </w:p>
+        <w:p>
+          <w:pPr>
+            <w:pStyle w:val="TOC1"/>
+            <w:tabs>
+              <w:tab w:val="right" w:leader="dot" w:pos="9350"/>
+            </w:tabs>
+            <w:rPr>
+              <w:rFonts w:ascii="Times New Roman" w:eastAsiaTheme="minorEastAsia" w:hAnsi="Times New Roman" w:cs="Times New Roman"/>
+              <w:b w:val="0"/>
+              <w:bCs w:val="0"/>
+              <w:caps w:val="0"/>
+              <w:noProof/>
+              <w:sz w:val="24"/>
+              <w:szCs w:val="24"/>
+            </w:rPr>
+          </w:pPr>
+          <w:hyperlink w:anchor="_Toc144148234" w:history="1">
+            <w:r>
+              <w:rPr>
+                <w:rStyle w:val="Hyperlink"/>
+                <w:rFonts w:ascii="Times New Roman" w:hAnsi="Times New Roman" w:cs="Times New Roman"/>
+                <w:noProof/>
+              </w:rPr>
+              <w:t>Project Description</w:t>
+            </w:r>
+            <w:r>
+              <w:rPr>
+                <w:rFonts w:ascii="Times New Roman" w:hAnsi="Times New Roman" w:cs="Times New Roman"/>
+                <w:noProof/>
+                <w:webHidden/>
+              </w:rPr>
+              <w:tab/>
+            </w:r>
+            <w:r>
+              <w:rPr>
+                <w:rFonts w:ascii="Times New Roman" w:hAnsi="Times New Roman" w:cs="Times New Roman"/>
+                <w:noProof/>
+                <w:webHidden/>
+              </w:rPr>
+              <w:fldChar w:fldCharType="begin"/>
+            </w:r>
+            <w:r>
+              <w:rPr>
+                <w:rFonts w:ascii="Times New Roman" w:hAnsi="Times New Roman" w:cs="Times New Roman"/>
+                <w:noProof/>
+                <w:webHidden/>
+              </w:rPr>
+              <w:instrText xml:space="preserve"> PAGEREF _Toc144148234 \h </w:instrText>
+            </w:r>
+            <w:r>
+              <w:rPr>
+                <w:rFonts w:ascii="Times New Roman" w:hAnsi="Times New Roman" w:cs="Times New Roman"/>
+                <w:noProof/>
+                <w:webHidden/>
+              </w:rPr>
+            </w:r>
+            <w:r>
+              <w:rPr>
+                <w:rFonts w:ascii="Times New Roman" w:hAnsi="Times New Roman" w:cs="Times New Roman"/>
+                <w:noProof/>
+                <w:webHidden/>
+              </w:rPr>
+              <w:fldChar w:fldCharType="separate"/>
+            </w:r>
+            <w:r>
+              <w:rPr>
+                <w:rFonts w:ascii="Times New Roman" w:hAnsi="Times New Roman" w:cs="Times New Roman"/>
+                <w:noProof/>
+                <w:webHidden/>
+              </w:rPr>
+              <w:t>3</w:t>
+            </w:r>
+            <w:r>
+              <w:rPr>
+                <w:rFonts w:ascii="Times New Roman" w:hAnsi="Times New Roman" w:cs="Times New Roman"/>
+                <w:noProof/>
+                <w:webHidden/>
+              </w:rPr>
+              <w:fldChar w:fldCharType="end"/>
+            </w:r>
+          </w:hyperlink>
+        </w:p>
+        <w:p>
+          <w:pPr>
+            <w:pStyle w:val="TOC2"/>
+            <w:tabs>
+              <w:tab w:val="right" w:leader="dot" w:pos="9350"/>
+            </w:tabs>
+            <w:rPr>
+              <w:rFonts w:ascii="Times New Roman" w:eastAsiaTheme="minorEastAsia" w:hAnsi="Times New Roman" w:cs="Times New Roman"/>
+              <w:smallCaps w:val="0"/>
+              <w:noProof/>
+              <w:sz w:val="24"/>
+              <w:szCs w:val="24"/>
+            </w:rPr>
+          </w:pPr>
+          <w:hyperlink w:anchor="_Toc144148235" w:history="1">
+            <w:r>
+              <w:rPr>
+                <w:rStyle w:val="Hyperlink"/>
+                <w:rFonts w:ascii="Times New Roman" w:hAnsi="Times New Roman" w:cs="Times New Roman"/>
+                <w:noProof/>
+              </w:rPr>
+              <w:t>Objective</w:t>
+            </w:r>
+            <w:r>
+              <w:rPr>
+                <w:rFonts w:ascii="Times New Roman" w:hAnsi="Times New Roman" w:cs="Times New Roman"/>
+                <w:noProof/>
+                <w:webHidden/>
+              </w:rPr>
+              <w:tab/>
+            </w:r>
+            <w:r>
+              <w:rPr>
+                <w:rFonts w:ascii="Times New Roman" w:hAnsi="Times New Roman" w:cs="Times New Roman"/>
+                <w:noProof/>
+                <w:webHidden/>
+              </w:rPr>
+              <w:fldChar w:fldCharType="begin"/>
+            </w:r>
+            <w:r>
+              <w:rPr>
+                <w:rFonts w:ascii="Times New Roman" w:hAnsi="Times New Roman" w:cs="Times New Roman"/>
+                <w:noProof/>
+                <w:webHidden/>
+              </w:rPr>
+              <w:instrText xml:space="preserve"> PAGEREF _Toc144148235 \h </w:instrText>
+            </w:r>
+            <w:r>
+              <w:rPr>
+                <w:rFonts w:ascii="Times New Roman" w:hAnsi="Times New Roman" w:cs="Times New Roman"/>
+                <w:noProof/>
+                <w:webHidden/>
+              </w:rPr>
+            </w:r>
+            <w:r>
+              <w:rPr>
+                <w:rFonts w:ascii="Times New Roman" w:hAnsi="Times New Roman" w:cs="Times New Roman"/>
+                <w:noProof/>
+                <w:webHidden/>
+              </w:rPr>
+              <w:fldChar w:fldCharType="separate"/>
+            </w:r>
+            <w:r>
+              <w:rPr>
+                <w:rFonts w:ascii="Times New Roman" w:hAnsi="Times New Roman" w:cs="Times New Roman"/>
+                <w:noProof/>
+                <w:webHidden/>
+              </w:rPr>
+              <w:t>3</w:t>
+            </w:r>
+            <w:r>
+              <w:rPr>
+                <w:rFonts w:ascii="Times New Roman" w:hAnsi="Times New Roman" w:cs="Times New Roman"/>
+                <w:noProof/>
+                <w:webHidden/>
+              </w:rPr>
+              <w:fldChar w:fldCharType="end"/>
+            </w:r>
+          </w:hyperlink>
+        </w:p>
+        <w:p>
+          <w:pPr>
+            <w:pStyle w:val="TOC2"/>
+            <w:tabs>
+              <w:tab w:val="right" w:leader="dot" w:pos="9350"/>
+            </w:tabs>
+            <w:rPr>
+              <w:rFonts w:ascii="Times New Roman" w:eastAsiaTheme="minorEastAsia" w:hAnsi="Times New Roman" w:cs="Times New Roman"/>
+              <w:smallCaps w:val="0"/>
+              <w:noProof/>
+              <w:sz w:val="24"/>
+              <w:szCs w:val="24"/>
+            </w:rPr>
+          </w:pPr>
+          <w:hyperlink w:anchor="_Toc144148236" w:history="1">
+            <w:r>
+              <w:rPr>
+                <w:rStyle w:val="Hyperlink"/>
+                <w:rFonts w:ascii="Times New Roman" w:hAnsi="Times New Roman" w:cs="Times New Roman"/>
+                <w:noProof/>
+              </w:rPr>
+              <w:t>Features</w:t>
+            </w:r>
+            <w:r>
+              <w:rPr>
+                <w:rFonts w:ascii="Times New Roman" w:hAnsi="Times New Roman" w:cs="Times New Roman"/>
+                <w:noProof/>
+                <w:webHidden/>
+              </w:rPr>
+              <w:tab/>
+            </w:r>
+            <w:r>
+              <w:rPr>
+                <w:rFonts w:ascii="Times New Roman" w:hAnsi="Times New Roman" w:cs="Times New Roman"/>
+                <w:noProof/>
+                <w:webHidden/>
+              </w:rPr>
+              <w:fldChar w:fldCharType="begin"/>
+            </w:r>
+            <w:r>
+              <w:rPr>
+                <w:rFonts w:ascii="Times New Roman" w:hAnsi="Times New Roman" w:cs="Times New Roman"/>
+                <w:noProof/>
+                <w:webHidden/>
+              </w:rPr>
+              <w:instrText xml:space="preserve"> PAGEREF _Toc144148236 \h </w:instrText>
+            </w:r>
+            <w:r>
+              <w:rPr>
+                <w:rFonts w:ascii="Times New Roman" w:hAnsi="Times New Roman" w:cs="Times New Roman"/>
+                <w:noProof/>
+                <w:webHidden/>
+              </w:rPr>
+            </w:r>
+            <w:r>
+              <w:rPr>
+                <w:rFonts w:ascii="Times New Roman" w:hAnsi="Times New Roman" w:cs="Times New Roman"/>
+                <w:noProof/>
+                <w:webHidden/>
+              </w:rPr>
+              <w:fldChar w:fldCharType="separate"/>
+            </w:r>
+            <w:r>
+              <w:rPr>
+                <w:rFonts w:ascii="Times New Roman" w:hAnsi="Times New Roman" w:cs="Times New Roman"/>
+                <w:noProof/>
+                <w:webHidden/>
+              </w:rPr>
+              <w:t>3</w:t>
+            </w:r>
+            <w:r>
+              <w:rPr>
+                <w:rFonts w:ascii="Times New Roman" w:hAnsi="Times New Roman" w:cs="Times New Roman"/>
+                <w:noProof/>
+                <w:webHidden/>
+              </w:rPr>
+              <w:fldChar w:fldCharType="end"/>
+            </w:r>
+          </w:hyperlink>
+        </w:p>
+        <w:p>
+          <w:pPr>
+            <w:pStyle w:val="TOC1"/>
+            <w:tabs>
+              <w:tab w:val="right" w:leader="dot" w:pos="9350"/>
+            </w:tabs>
+            <w:rPr>
+              <w:rFonts w:ascii="Times New Roman" w:eastAsiaTheme="minorEastAsia" w:hAnsi="Times New Roman" w:cs="Times New Roman"/>
+              <w:b w:val="0"/>
+              <w:bCs w:val="0"/>
+              <w:caps w:val="0"/>
+              <w:noProof/>
+              <w:sz w:val="24"/>
+              <w:szCs w:val="24"/>
+            </w:rPr>
+          </w:pPr>
+          <w:hyperlink w:anchor="_Toc144148237" w:history="1">
+            <w:r>
+              <w:rPr>
+                <w:rStyle w:val="Hyperlink"/>
+                <w:rFonts w:ascii="Times New Roman" w:hAnsi="Times New Roman" w:cs="Times New Roman"/>
+                <w:noProof/>
+              </w:rPr>
+              <w:t>Technologies and Tools</w:t>
+            </w:r>
+            <w:r>
+              <w:rPr>
+                <w:rFonts w:ascii="Times New Roman" w:hAnsi="Times New Roman" w:cs="Times New Roman"/>
+                <w:noProof/>
+                <w:webHidden/>
+              </w:rPr>
+              <w:tab/>
+            </w:r>
+            <w:r>
+              <w:rPr>
+                <w:rFonts w:ascii="Times New Roman" w:hAnsi="Times New Roman" w:cs="Times New Roman"/>
+                <w:noProof/>
+                <w:webHidden/>
+              </w:rPr>
+              <w:fldChar w:fldCharType="begin"/>
+            </w:r>
+            <w:r>
+              <w:rPr>
+                <w:rFonts w:ascii="Times New Roman" w:hAnsi="Times New Roman" w:cs="Times New Roman"/>
+                <w:noProof/>
+                <w:webHidden/>
+              </w:rPr>
+              <w:instrText xml:space="preserve"> PAGEREF _Toc144148237 \h </w:instrText>
+            </w:r>
+            <w:r>
+              <w:rPr>
+                <w:rFonts w:ascii="Times New Roman" w:hAnsi="Times New Roman" w:cs="Times New Roman"/>
+                <w:noProof/>
+                <w:webHidden/>
+              </w:rPr>
+            </w:r>
+            <w:r>
+              <w:rPr>
+                <w:rFonts w:ascii="Times New Roman" w:hAnsi="Times New Roman" w:cs="Times New Roman"/>
+                <w:noProof/>
+                <w:webHidden/>
+              </w:rPr>
+              <w:fldChar w:fldCharType="separate"/>
+            </w:r>
+            <w:r>
+              <w:rPr>
+                <w:rFonts w:ascii="Times New Roman" w:hAnsi="Times New Roman" w:cs="Times New Roman"/>
+                <w:noProof/>
+                <w:webHidden/>
+              </w:rPr>
+              <w:t>4</w:t>
+            </w:r>
+            <w:r>
+              <w:rPr>
+                <w:rFonts w:ascii="Times New Roman" w:hAnsi="Times New Roman" w:cs="Times New Roman"/>
+                <w:noProof/>
+                <w:webHidden/>
+              </w:rPr>
+              <w:fldChar w:fldCharType="end"/>
+            </w:r>
+          </w:hyperlink>
+        </w:p>
+        <w:p>
+          <w:pPr>
+            <w:rPr>
+              <w:rFonts w:ascii="Times New Roman" w:hAnsi="Times New Roman" w:cs="Times New Roman"/>
+            </w:rPr>
+          </w:pPr>
+          <w:r>
+            <w:rPr>
+              <w:rFonts w:ascii="Times New Roman" w:hAnsi="Times New Roman" w:cs="Times New Roman"/>
+              <w:b/>
+              <w:bCs/>
+              <w:noProof/>
+            </w:rPr>
+            <w:fldChar w:fldCharType="end"/>
+          </w:r>
+        </w:p>
+      </w:sdtContent>
+    </w:sdt>
+    <w:p>
+      <w:pPr>
+        <w:jc w:val="center"/>
+        <w:rPr>
+          <w:rFonts w:ascii="Times New Roman" w:hAnsi="Times New Roman" w:cs="Times New Roman"/>
+        </w:rPr>
+      </w:pPr>
+    </w:p>
+    <w:p>
+      <w:pPr>
+        <w:rPr>
+          <w:rFonts w:ascii="Times New Roman" w:hAnsi="Times New Roman" w:cs="Times New Roman"/>
+        </w:rPr>
+      </w:pPr>
+      <w:r>
+        <w:rPr>
+          <w:rFonts w:ascii="Times New Roman" w:hAnsi="Times New Roman" w:cs="Times New Roman"/>
+        </w:rPr>
+        <w:br w:type="page"/>
+      </w:r>
+    </w:p>
+    <w:p>
+      <w:pPr>
+        <w:pStyle w:val="Heading1"/>
+        <w:rPr>
+          <w:rFonts w:ascii="Times New Roman" w:hAnsi="Times New Roman" w:cs="Times New Roman"/>
+        </w:rPr>
+      </w:pPr>
+      <w:bookmarkStart w:id="0" w:name="_Toc144148233"/>
+      <w:r>
+        <w:rPr>
+          <w:rFonts w:ascii="Times New Roman" w:hAnsi="Times New Roman" w:cs="Times New Roman"/>
+        </w:rPr>
+        <w:lastRenderedPageBreak/>
+        <w:t>Summary</w:t>
+      </w:r>
+      <w:bookmarkEnd w:id="0"/>
+    </w:p>
+    <w:p>
+      <w:pPr>
+        <w:ind w:firstLine="720"/>
+        <w:rPr>
+          <w:rFonts w:ascii="Times New Roman" w:hAnsi="Times New Roman" w:cs="Times New Roman"/>
+        </w:rPr>
+      </w:pPr>
+      <w:proofErr w:type="spellStart"/>
+      <w:r>
+        <w:rPr>
+          <w:rFonts w:ascii="Times New Roman" w:hAnsi="Times New Roman" w:cs="Times New Roman"/>
+        </w:rPr>
         <w:t>CampusAgile</w:t>
       </w:r>
+      <w:proofErr w:type="spellEnd"/>
+      <w:r>
+        <w:rPr>
+          <w:rFonts w:ascii="Times New Roman" w:hAnsi="Times New Roman" w:cs="Times New Roman"/>
+        </w:rPr>
+        <w:t xml:space="preserve"> is a proposed project aimed at developing a comprehensive project management and collaboration tool tailored specifically for educational institutions. Inspired by Jira's success in the software industry, </w:t>
+      </w:r>
+      <w:proofErr w:type="spellStart"/>
+      <w:r>
+        <w:rPr>
+          <w:rFonts w:ascii="Times New Roman" w:hAnsi="Times New Roman" w:cs="Times New Roman"/>
+        </w:rPr>
+        <w:t>CampusAgile</w:t>
+      </w:r>
+      <w:proofErr w:type="spellEnd"/>
+      <w:r>
+        <w:rPr>
+          <w:rFonts w:ascii="Times New Roman" w:hAnsi="Times New Roman" w:cs="Times New Roman"/>
+        </w:rPr>
+        <w:t xml:space="preserve"> seeks to provide educational organizations with a user-friendly platform to manage projects, assignments, and collaborative tasks efficiently. This tool will enable students, teachers, and administrators to streamline their workflows, track progress, and enhance overall productivity within the campus environment.</w:t>
+      </w:r>
+    </w:p>
+    <w:p>
+      <w:pPr>
+        <w:ind w:firstLine="720"/>
+        <w:rPr>
+          <w:rFonts w:ascii="Times New Roman" w:hAnsi="Times New Roman" w:cs="Times New Roman"/>
+        </w:rPr>
+      </w:pPr>
+    </w:p>
+    <w:p>
+      <w:pPr>
+        <w:ind w:firstLine="720"/>
+        <w:rPr>
+          <w:rFonts w:ascii="Times New Roman" w:hAnsi="Times New Roman" w:cs="Times New Roman"/>
+        </w:rPr>
+      </w:pPr>
+    </w:p>
+    <w:p>
+      <w:pPr>
+        <w:pStyle w:val="Heading1"/>
+        <w:rPr>
+          <w:rFonts w:ascii="Times New Roman" w:hAnsi="Times New Roman" w:cs="Times New Roman"/>
+        </w:rPr>
+      </w:pPr>
+      <w:bookmarkStart w:id="1" w:name="_Toc144148234"/>
+      <w:r>
+        <w:rPr>
+          <w:rFonts w:ascii="Times New Roman" w:hAnsi="Times New Roman" w:cs="Times New Roman"/>
+        </w:rPr>
+        <w:t>Project Description</w:t>
+      </w:r>
+      <w:bookmarkEnd w:id="1"/>
+    </w:p>
+    <w:p>
+      <w:pPr>
+        <w:pStyle w:val="Heading2"/>
+        <w:rPr>
+          <w:rFonts w:ascii="Times New Roman" w:hAnsi="Times New Roman" w:cs="Times New Roman"/>
+        </w:rPr>
+      </w:pPr>
+      <w:r>
+        <w:rPr>
+          <w:rFonts w:ascii="Times New Roman" w:hAnsi="Times New Roman" w:cs="Times New Roman"/>
+        </w:rPr>
+        <w:tab/>
+      </w:r>
+    </w:p>
+    <w:p>
+      <w:pPr>
+        <w:pStyle w:val="Heading2"/>
+        <w:rPr>
+          <w:rFonts w:ascii="Times New Roman" w:hAnsi="Times New Roman" w:cs="Times New Roman"/>
+        </w:rPr>
+      </w:pPr>
+      <w:bookmarkStart w:id="2" w:name="_Toc144148235"/>
+      <w:r>
+        <w:rPr>
+          <w:rFonts w:ascii="Times New Roman" w:hAnsi="Times New Roman" w:cs="Times New Roman"/>
+        </w:rPr>
+        <w:t>Objective</w:t>
+      </w:r>
+      <w:bookmarkEnd w:id="2"/>
+    </w:p>
+    <w:p>
+      <w:pPr>
+        <w:rPr>
+          <w:rFonts w:ascii="Times New Roman" w:hAnsi="Times New Roman" w:cs="Times New Roman"/>
+        </w:rPr>
+      </w:pPr>
+      <w:r>
+        <w:rPr>
+          <w:rFonts w:ascii="Times New Roman" w:hAnsi="Times New Roman" w:cs="Times New Roman"/>
+        </w:rPr>
+        <w:tab/>
+      </w:r>
+      <w:r>
+        <w:rPr>
+          <w:rFonts w:ascii="Times New Roman" w:hAnsi="Times New Roman" w:cs="Times New Roman"/>
+        </w:rPr>
+        <w:t xml:space="preserve">The primary objective of </w:t>
+      </w:r>
+      <w:proofErr w:type="spellStart"/>
+      <w:r>
+        <w:rPr>
+          <w:rFonts w:ascii="Times New Roman" w:hAnsi="Times New Roman" w:cs="Times New Roman"/>
+        </w:rPr>
+        <w:t>CampusAgile</w:t>
+      </w:r>
+      <w:proofErr w:type="spellEnd"/>
+      <w:r>
+        <w:rPr>
+          <w:rFonts w:ascii="Times New Roman" w:hAnsi="Times New Roman" w:cs="Times New Roman"/>
+        </w:rPr>
+        <w:t xml:space="preserve"> is to create a robust and user-friendly project management tool for educational institutions that facilitates effective task management, collaboration, and progress tracking. The platform will empower users to:</w:t>
+      </w:r>
+    </w:p>
+    <w:p>
+      <w:pPr>
+        <w:rPr>
+          <w:rFonts w:ascii="Times New Roman" w:hAnsi="Times New Roman" w:cs="Times New Roman"/>
+        </w:rPr>
+      </w:pPr>
+    </w:p>
+    <w:p>
+      <w:pPr>
+        <w:pStyle w:val="ListParagraph"/>
+        <w:numPr>
+          <w:ilvl w:val="0"/>
+          <w:numId w:val="1"/>
+        </w:numPr>
+        <w:rPr>
+          <w:rFonts w:ascii="Times New Roman" w:hAnsi="Times New Roman" w:cs="Times New Roman"/>
+        </w:rPr>
+      </w:pPr>
+      <w:r>
+        <w:rPr>
+          <w:rFonts w:ascii="Times New Roman" w:hAnsi="Times New Roman" w:cs="Times New Roman"/>
+        </w:rPr>
+        <w:t>Create and assign tasks, projects, and assignments to individuals or teams.</w:t>
+      </w:r>
+    </w:p>
+    <w:p>
+      <w:pPr>
+        <w:pStyle w:val="ListParagraph"/>
+        <w:numPr>
+          <w:ilvl w:val="0"/>
+          <w:numId w:val="1"/>
+        </w:numPr>
+        <w:rPr>
+          <w:rFonts w:ascii="Times New Roman" w:hAnsi="Times New Roman" w:cs="Times New Roman"/>
+        </w:rPr>
+      </w:pPr>
+      <w:r>
+        <w:rPr>
+          <w:rFonts w:ascii="Times New Roman" w:hAnsi="Times New Roman" w:cs="Times New Roman"/>
+        </w:rPr>
+        <w:t>Monitor task progress, set deadlines, and receive notifications.</w:t>
+      </w:r>
+    </w:p>
+    <w:p>
+      <w:pPr>
+        <w:pStyle w:val="ListParagraph"/>
+        <w:numPr>
+          <w:ilvl w:val="0"/>
+          <w:numId w:val="1"/>
+        </w:numPr>
+        <w:rPr>
+          <w:rFonts w:ascii="Times New Roman" w:hAnsi="Times New Roman" w:cs="Times New Roman"/>
+        </w:rPr>
+      </w:pPr>
+      <w:r>
+        <w:rPr>
+          <w:rFonts w:ascii="Times New Roman" w:hAnsi="Times New Roman" w:cs="Times New Roman"/>
+        </w:rPr>
+        <w:t>Collaborate through integrated discussion boards and comments.</w:t>
+      </w:r>
+    </w:p>
+    <w:p>
+      <w:pPr>
+        <w:pStyle w:val="ListParagraph"/>
+        <w:numPr>
+          <w:ilvl w:val="0"/>
+          <w:numId w:val="1"/>
+        </w:numPr>
+        <w:rPr>
+          <w:rFonts w:ascii="Times New Roman" w:hAnsi="Times New Roman" w:cs="Times New Roman"/>
+        </w:rPr>
+      </w:pPr>
+      <w:r>
+        <w:rPr>
+          <w:rFonts w:ascii="Times New Roman" w:hAnsi="Times New Roman" w:cs="Times New Roman"/>
+        </w:rPr>
+        <w:t>Generate customizable reports and analytics for tracking performance.</w:t>
+      </w:r>
+    </w:p>
+    <w:p>
+      <w:pPr>
+        <w:pStyle w:val="ListParagraph"/>
+        <w:numPr>
+          <w:ilvl w:val="0"/>
+          <w:numId w:val="1"/>
+        </w:numPr>
+        <w:rPr>
+          <w:rFonts w:ascii="Times New Roman" w:hAnsi="Times New Roman" w:cs="Times New Roman"/>
+        </w:rPr>
+      </w:pPr>
+      <w:r>
+        <w:rPr>
+          <w:rFonts w:ascii="Times New Roman" w:hAnsi="Times New Roman" w:cs="Times New Roman"/>
+        </w:rPr>
+        <w:t>Provide transparency and accountability across campus projects.</w:t>
+      </w:r>
+    </w:p>
+    <w:p>
+      <w:pPr>
+        <w:pStyle w:val="ListParagraph"/>
+        <w:numPr>
+          <w:ilvl w:val="0"/>
+          <w:numId w:val="1"/>
+        </w:numPr>
+        <w:rPr>
+          <w:rFonts w:ascii="Times New Roman" w:hAnsi="Times New Roman" w:cs="Times New Roman"/>
+        </w:rPr>
+      </w:pPr>
+      <w:r>
+        <w:rPr>
+          <w:rFonts w:ascii="Times New Roman" w:hAnsi="Times New Roman" w:cs="Times New Roman"/>
+        </w:rPr>
+        <w:t>Enhance communication between students, teachers, and administrators.</w:t>
+      </w:r>
+      <w:r>
+        <w:rPr>
+          <w:rFonts w:ascii="Times New Roman" w:hAnsi="Times New Roman" w:cs="Times New Roman"/>
+        </w:rPr>
+        <w:tab/>
+      </w:r>
+    </w:p>
+    <w:p>
+      <w:pPr>
+        <w:pStyle w:val="Heading2"/>
+        <w:rPr>
+          <w:rFonts w:ascii="Times New Roman" w:hAnsi="Times New Roman" w:cs="Times New Roman"/>
+        </w:rPr>
+      </w:pPr>
+    </w:p>
+    <w:p>
+      <w:pPr>
+        <w:pStyle w:val="Heading2"/>
+        <w:rPr>
+          <w:rFonts w:ascii="Times New Roman" w:hAnsi="Times New Roman" w:cs="Times New Roman"/>
+        </w:rPr>
+      </w:pPr>
+      <w:bookmarkStart w:id="3" w:name="_Toc144148236"/>
+      <w:r>
+        <w:rPr>
+          <w:rFonts w:ascii="Times New Roman" w:hAnsi="Times New Roman" w:cs="Times New Roman"/>
+        </w:rPr>
+        <w:t>Features</w:t>
+      </w:r>
+      <w:bookmarkEnd w:id="3"/>
+    </w:p>
+    <w:p>
+      <w:pPr>
+        <w:rPr>
+          <w:rFonts w:ascii="Times New Roman" w:hAnsi="Times New Roman" w:cs="Times New Roman"/>
+        </w:rPr>
+      </w:pPr>
+      <w:r>
+        <w:rPr>
+          <w:rFonts w:ascii="Times New Roman" w:hAnsi="Times New Roman" w:cs="Times New Roman"/>
+        </w:rPr>
+        <w:tab/>
+      </w:r>
+      <w:proofErr w:type="spellStart"/>
+      <w:r>
+        <w:rPr>
+          <w:rFonts w:ascii="Times New Roman" w:hAnsi="Times New Roman" w:cs="Times New Roman"/>
+        </w:rPr>
+        <w:t>CampusAgile</w:t>
+      </w:r>
+      <w:proofErr w:type="spellEnd"/>
+      <w:r>
+        <w:rPr>
+          <w:rFonts w:ascii="Times New Roman" w:hAnsi="Times New Roman" w:cs="Times New Roman"/>
+        </w:rPr>
+        <w:t xml:space="preserve"> will include a range of features, such as:</w:t>
+      </w:r>
+    </w:p>
+    <w:p>
+      <w:pPr>
+        <w:rPr>
+          <w:rFonts w:ascii="Times New Roman" w:hAnsi="Times New Roman" w:cs="Times New Roman"/>
+        </w:rPr>
+      </w:pPr>
+    </w:p>
+    <w:p>
+      <w:pPr>
+        <w:numPr>
+          <w:ilvl w:val="0"/>
+          <w:numId w:val="2"/>
+        </w:numPr>
+        <w:rPr>
+          <w:rFonts w:ascii="Times New Roman" w:hAnsi="Times New Roman" w:cs="Times New Roman"/>
+        </w:rPr>
+      </w:pPr>
+      <w:r>
+        <w:rPr>
+          <w:rFonts w:ascii="Times New Roman" w:hAnsi="Times New Roman" w:cs="Times New Roman"/>
+          <w:b/>
+          <w:bCs/>
+        </w:rPr>
+        <w:t>Project Creation and Management:</w:t>
+      </w:r>
+      <w:r>
+        <w:rPr>
+          <w:rFonts w:ascii="Times New Roman" w:hAnsi="Times New Roman" w:cs="Times New Roman"/>
+        </w:rPr>
+        <w:t xml:space="preserve"> Users can create projects, define tasks, set priorities, and assign responsibilities.</w:t>
+      </w:r>
+    </w:p>
+    <w:p>
+      <w:pPr>
+        <w:numPr>
+          <w:ilvl w:val="0"/>
+          <w:numId w:val="2"/>
+        </w:numPr>
+        <w:rPr>
+          <w:rFonts w:ascii="Times New Roman" w:hAnsi="Times New Roman" w:cs="Times New Roman"/>
+        </w:rPr>
+      </w:pPr>
+      <w:r>
+        <w:rPr>
+          <w:rFonts w:ascii="Times New Roman" w:hAnsi="Times New Roman" w:cs="Times New Roman"/>
+          <w:b/>
+          <w:bCs/>
+        </w:rPr>
+        <w:t>Task Tracking and Monitoring:</w:t>
+      </w:r>
+      <w:r>
+        <w:rPr>
+          <w:rFonts w:ascii="Times New Roman" w:hAnsi="Times New Roman" w:cs="Times New Roman"/>
+        </w:rPr>
+        <w:t xml:space="preserve"> Real-time tracking of task progress, status updates, and notifications.</w:t>
+      </w:r>
+    </w:p>
+    <w:p>
+      <w:pPr>
+        <w:numPr>
+          <w:ilvl w:val="0"/>
+          <w:numId w:val="2"/>
+        </w:numPr>
+        <w:rPr>
+          <w:rFonts w:ascii="Times New Roman" w:hAnsi="Times New Roman" w:cs="Times New Roman"/>
+        </w:rPr>
+      </w:pPr>
+      <w:r>
+        <w:rPr>
+          <w:rFonts w:ascii="Times New Roman" w:hAnsi="Times New Roman" w:cs="Times New Roman"/>
+          <w:b/>
+          <w:bCs/>
+        </w:rPr>
+        <w:t>Collaboration Tools:</w:t>
+      </w:r>
+      <w:r>
+        <w:rPr>
+          <w:rFonts w:ascii="Times New Roman" w:hAnsi="Times New Roman" w:cs="Times New Roman"/>
+        </w:rPr>
+        <w:t xml:space="preserve"> Integrated discussion boards and commenting features to foster collaboration.</w:t>
+      </w:r>
+    </w:p>
+    <w:p>
+      <w:pPr>
+        <w:numPr>
+          <w:ilvl w:val="0"/>
+          <w:numId w:val="2"/>
+        </w:numPr>
+        <w:rPr>
+          <w:rFonts w:ascii="Times New Roman" w:hAnsi="Times New Roman" w:cs="Times New Roman"/>
+        </w:rPr>
+      </w:pPr>
+      <w:r>
+        <w:rPr>
+          <w:rFonts w:ascii="Times New Roman" w:hAnsi="Times New Roman" w:cs="Times New Roman"/>
+          <w:b/>
+          <w:bCs/>
+        </w:rPr>
+        <w:t>Customizable Workflows:</w:t>
+      </w:r>
+      <w:r>
+        <w:rPr>
+          <w:rFonts w:ascii="Times New Roman" w:hAnsi="Times New Roman" w:cs="Times New Roman"/>
+        </w:rPr>
+        <w:t xml:space="preserve"> Tailored task workflows to match the specific needs of educational projects.</w:t>
+      </w:r>
+    </w:p>
+    <w:p>
+      <w:pPr>
+        <w:numPr>
+          <w:ilvl w:val="0"/>
+          <w:numId w:val="2"/>
+        </w:numPr>
+        <w:rPr>
+          <w:rFonts w:ascii="Times New Roman" w:hAnsi="Times New Roman" w:cs="Times New Roman"/>
+        </w:rPr>
+      </w:pPr>
+      <w:r>
+        <w:rPr>
+          <w:rFonts w:ascii="Times New Roman" w:hAnsi="Times New Roman" w:cs="Times New Roman"/>
+          <w:b/>
+          <w:bCs/>
+        </w:rPr>
+        <w:t>Deadline Management:</w:t>
+      </w:r>
+      <w:r>
+        <w:rPr>
+          <w:rFonts w:ascii="Times New Roman" w:hAnsi="Times New Roman" w:cs="Times New Roman"/>
+        </w:rPr>
+        <w:t xml:space="preserve"> Automated reminders and notifications for approaching deadlines.</w:t>
+      </w:r>
+    </w:p>
+    <w:p>
+      <w:pPr>
+        <w:numPr>
+          <w:ilvl w:val="0"/>
+          <w:numId w:val="2"/>
+        </w:numPr>
+        <w:rPr>
+          <w:rFonts w:ascii="Times New Roman" w:hAnsi="Times New Roman" w:cs="Times New Roman"/>
+        </w:rPr>
+      </w:pPr>
+      <w:r>
+        <w:rPr>
+          <w:rFonts w:ascii="Times New Roman" w:hAnsi="Times New Roman" w:cs="Times New Roman"/>
+          <w:b/>
+          <w:bCs/>
+        </w:rPr>
+        <w:t>Analytics and Reporting:</w:t>
+      </w:r>
+      <w:r>
+        <w:rPr>
+          <w:rFonts w:ascii="Times New Roman" w:hAnsi="Times New Roman" w:cs="Times New Roman"/>
+        </w:rPr>
+        <w:t xml:space="preserve"> Generate performance reports, task completion trends, and overall project insights.</w:t>
+      </w:r>
+    </w:p>
+    <w:p>
+      <w:pPr>
+        <w:numPr>
+          <w:ilvl w:val="0"/>
+          <w:numId w:val="2"/>
+        </w:numPr>
+        <w:rPr>
+          <w:rFonts w:ascii="Times New Roman" w:hAnsi="Times New Roman" w:cs="Times New Roman"/>
+        </w:rPr>
+      </w:pPr>
+      <w:r>
+        <w:rPr>
+          <w:rFonts w:ascii="Times New Roman" w:hAnsi="Times New Roman" w:cs="Times New Roman"/>
+          <w:b/>
+          <w:bCs/>
+        </w:rPr>
+        <w:t>User Roles and Permissions:</w:t>
+      </w:r>
+      <w:r>
+        <w:rPr>
+          <w:rFonts w:ascii="Times New Roman" w:hAnsi="Times New Roman" w:cs="Times New Roman"/>
+        </w:rPr>
+        <w:t xml:space="preserve"> Different user roles (student, teacher, administrator) with appropriate access controls.</w:t>
+      </w:r>
+    </w:p>
+    <w:p>
+      <w:pPr>
+        <w:numPr>
+          <w:ilvl w:val="0"/>
+          <w:numId w:val="2"/>
+        </w:numPr>
+        <w:rPr>
+          <w:rFonts w:ascii="Times New Roman" w:hAnsi="Times New Roman" w:cs="Times New Roman"/>
+        </w:rPr>
+      </w:pPr>
+      <w:r>
+        <w:rPr>
+          <w:rFonts w:ascii="Times New Roman" w:hAnsi="Times New Roman" w:cs="Times New Roman"/>
+          <w:b/>
+          <w:bCs/>
+        </w:rPr>
+        <w:t>Integration Capabilities:</w:t>
+      </w:r>
+      <w:r>
+        <w:rPr>
+          <w:rFonts w:ascii="Times New Roman" w:hAnsi="Times New Roman" w:cs="Times New Roman"/>
+        </w:rPr>
+        <w:t xml:space="preserve"> Integration with popular communication and productivity tools.</w:t>
+      </w:r>
+    </w:p>
+    <w:p>
+      <w:pPr>
+        <w:rPr>
+          <w:rFonts w:ascii="Times New Roman" w:hAnsi="Times New Roman" w:cs="Times New Roman"/>
+        </w:rPr>
+      </w:pPr>
+    </w:p>
+    <w:p>
+      <w:pPr>
+        <w:pStyle w:val="Heading1"/>
+        <w:rPr>
+          <w:rFonts w:ascii="Times New Roman" w:hAnsi="Times New Roman" w:cs="Times New Roman"/>
+        </w:rPr>
+      </w:pPr>
+      <w:bookmarkStart w:id="4" w:name="_Toc144148237"/>
+      <w:r>
+        <w:rPr>
+          <w:rFonts w:ascii="Times New Roman" w:hAnsi="Times New Roman" w:cs="Times New Roman"/>
+        </w:rPr>
+        <w:lastRenderedPageBreak/>
+        <w:t>Technologies and Tools</w:t>
+      </w:r>
+      <w:bookmarkEnd w:id="4"/>
+    </w:p>
+    <w:p>
+      <w:pPr>
+        <w:rPr>
+          <w:rFonts w:ascii="Times New Roman" w:hAnsi="Times New Roman" w:cs="Times New Roman"/>
+        </w:rPr>
+      </w:pPr>
+      <w:r>
+        <w:rPr>
+          <w:rFonts w:ascii="Times New Roman" w:hAnsi="Times New Roman" w:cs="Times New Roman"/>
+        </w:rPr>
+        <w:t>The project will be developed using modern web technologies, including but not limited to:</w:t>
+      </w:r>
+    </w:p>
+    <w:p>
+      <w:pPr>
+        <w:rPr>
+          <w:rFonts w:ascii="Times New Roman" w:hAnsi="Times New Roman" w:cs="Times New Roman"/>
+        </w:rPr>
+      </w:pPr>
+    </w:p>
+    <w:p>
+      <w:pPr>
+        <w:numPr>
+          <w:ilvl w:val="0"/>
+          <w:numId w:val="4"/>
+        </w:numPr>
+        <w:rPr>
+          <w:rFonts w:ascii="Times New Roman" w:hAnsi="Times New Roman" w:cs="Times New Roman"/>
+        </w:rPr>
+      </w:pPr>
+      <w:r>
+        <w:rPr>
+          <w:rFonts w:ascii="Times New Roman" w:hAnsi="Times New Roman" w:cs="Times New Roman"/>
+        </w:rPr>
+        <w:t>Frontend: React.js, HTML5, CSS3</w:t>
+      </w:r>
+    </w:p>
+    <w:p>
+      <w:pPr>
+        <w:numPr>
+          <w:ilvl w:val="0"/>
+          <w:numId w:val="4"/>
+        </w:numPr>
+        <w:rPr>
+          <w:rFonts w:ascii="Times New Roman" w:hAnsi="Times New Roman" w:cs="Times New Roman"/>
+        </w:rPr>
+      </w:pPr>
+      <w:r>
+        <w:rPr>
+          <w:rFonts w:ascii="Times New Roman" w:hAnsi="Times New Roman" w:cs="Times New Roman"/>
+        </w:rPr>
+        <w:t>Backend: Node.js, Express.js</w:t>
+      </w:r>
+    </w:p>
+    <w:p>
+      <w:pPr>
+        <w:numPr>
+          <w:ilvl w:val="0"/>
+          <w:numId w:val="4"/>
+        </w:numPr>
+        <w:rPr>
+          <w:rFonts w:ascii="Times New Roman" w:hAnsi="Times New Roman" w:cs="Times New Roman"/>
+        </w:rPr>
+      </w:pPr>
+      <w:r>
+        <w:rPr>
+          <w:rFonts w:ascii="Times New Roman" w:hAnsi="Times New Roman" w:cs="Times New Roman"/>
+        </w:rPr>
+        <w:t xml:space="preserve">Database: </w:t>
+      </w:r>
+      <w:r>
+        <w:rPr>
+          <w:rFonts w:ascii="Times New Roman" w:hAnsi="Times New Roman" w:cs="Times New Roman"/>
+        </w:rPr>
+        <w:t>PostgreSQL</w:t>
+      </w:r>
+    </w:p>
+    <w:p>
+      <w:pPr>
+        <w:numPr>
+          <w:ilvl w:val="0"/>
+          <w:numId w:val="4"/>
+        </w:numPr>
+        <w:rPr>
+          <w:rFonts w:ascii="Times New Roman" w:hAnsi="Times New Roman" w:cs="Times New Roman"/>
+        </w:rPr>
+      </w:pPr>
+      <w:r>
+        <w:rPr>
+          <w:rFonts w:ascii="Times New Roman" w:hAnsi="Times New Roman" w:cs="Times New Roman"/>
+        </w:rPr>
+        <w:t>Version Control: Git, GitHub</w:t>
+      </w:r>
+    </w:p>
+    <w:p>
+      <w:pPr>
+        <w:rPr>
+          <w:rFonts w:ascii="Times New Roman" w:hAnsi="Times New Roman" w:cs="Times New Roman"/>
+        </w:rPr>
+      </w:pPr>
+    </w:p>
+    <w:p>
+      <w:pPr>
+        <w:rPr>
+          <w:rFonts w:ascii="Times New Roman" w:hAnsi="Times New Roman" w:cs="Times New Roman"/>
+        </w:rPr>
+      </w:pPr>
     </w:p>
     <w:sectPr>
       <w:pgSz w:w="12240" w:h="15840"/>
@@ -15,6 +1398,583 @@
     </w:sectPr>
   </w:body>
 </w:document>
+</file>
+
+<file path=word/numbering.xml><?xml version="1.0" encoding="utf-8"?>
+<w:numbering xmlns:wpc="http://schemas.microsoft.com/office/word/2010/wordprocessingCanvas" xmlns:cx="http://schemas.microsoft.com/office/drawing/2014/chartex" xmlns:cx1="http://schemas.microsoft.com/office/drawing/2015/9/8/chartex" xmlns:cx2="http://schemas.microsoft.com/office/drawing/2015/10/21/chartex" xmlns:cx3="http://schemas.microsoft.com/office/drawing/2016/5/9/chartex" xmlns:cx4="http://schemas.microsoft.com/office/drawing/2016/5/10/chartex" xmlns:cx5="http://schemas.microsoft.com/office/drawing/2016/5/11/chartex" xmlns:cx6="http://schemas.microsoft.com/office/drawing/2016/5/12/chartex" xmlns:cx7="http://schemas.microsoft.com/office/drawing/2016/5/13/chartex" xmlns:cx8="http://schemas.microsoft.com/office/drawing/2016/5/14/chartex" xmlns:mc="http://schemas.openxmlformats.org/markup-compatibility/2006" xmlns:aink="http://schemas.microsoft.com/office/drawing/2016/ink" xmlns:am3d="http://schemas.microsoft.com/office/drawing/2017/model3d" xmlns:o="urn:schemas-microsoft-com:office:office" xmlns:oel="http://schemas.microsoft.com/office/2019/extlst" xmlns:r="http://schemas.openxmlformats.org/officeDocument/2006/relationships" xmlns:m="http://schemas.openxmlformats.org/officeDocument/2006/math" xmlns:v="urn:schemas-microsoft-com:vml" xmlns:wp14="http://schemas.microsoft.com/office/word/2010/wordprocessingDrawing" xmlns:wp="http://schemas.openxmlformats.org/drawingml/2006/wordprocessingDrawing" xmlns:w10="urn:schemas-microsoft-com:office:word" xmlns:w="http://schemas.openxmlformats.org/wordprocessingml/2006/main" xmlns:w14="http://schemas.microsoft.com/office/word/2010/wordml" xmlns:w15="http://schemas.microsoft.com/office/word/2012/wordml" xmlns:w16cex="http://schemas.microsoft.com/office/word/2018/wordml/cex" xmlns:w16cid="http://schemas.microsoft.com/office/word/2016/wordml/cid" xmlns:w16="http://schemas.microsoft.com/office/word/2018/wordml" xmlns:w16sdtdh="http://schemas.microsoft.com/office/word/2020/wordml/sdtdatahash" xmlns:w16se="http://schemas.microsoft.com/office/word/2015/wordml/symex" xmlns:wpg="http://schemas.microsoft.com/office/word/2010/wordprocessingGroup" xmlns:wpi="http://schemas.microsoft.com/office/word/2010/wordprocessingInk" xmlns:wne="http://schemas.microsoft.com/office/word/2006/wordml" xmlns:wps="http://schemas.microsoft.com/office/word/2010/wordprocessingShape" mc:Ignorable="w14 w15 w16se w16cid w16 w16cex w16sdtdh wp14">
+  <w:abstractNum w:abstractNumId="0" w15:restartNumberingAfterBreak="0">
+    <w:nsid w:val="48006364"/>
+    <w:multiLevelType w:val="multilevel"/>
+    <w:tmpl w:val="99EEEB12"/>
+    <w:lvl w:ilvl="0">
+      <w:start w:val="1"/>
+      <w:numFmt w:val="bullet"/>
+      <w:lvlText w:val=""/>
+      <w:lvlJc w:val="left"/>
+      <w:pPr>
+        <w:tabs>
+          <w:tab w:val="num" w:pos="720"/>
+        </w:tabs>
+        <w:ind w:left="720" w:hanging="360"/>
+      </w:pPr>
+      <w:rPr>
+        <w:rFonts w:ascii="Symbol" w:hAnsi="Symbol" w:hint="default"/>
+        <w:sz w:val="20"/>
+      </w:rPr>
+    </w:lvl>
+    <w:lvl w:ilvl="1" w:tentative="1">
+      <w:start w:val="1"/>
+      <w:numFmt w:val="bullet"/>
+      <w:lvlText w:val=""/>
+      <w:lvlJc w:val="left"/>
+      <w:pPr>
+        <w:tabs>
+          <w:tab w:val="num" w:pos="1440"/>
+        </w:tabs>
+        <w:ind w:left="1440" w:hanging="360"/>
+      </w:pPr>
+      <w:rPr>
+        <w:rFonts w:ascii="Symbol" w:hAnsi="Symbol" w:hint="default"/>
+        <w:sz w:val="20"/>
+      </w:rPr>
+    </w:lvl>
+    <w:lvl w:ilvl="2" w:tentative="1">
+      <w:start w:val="1"/>
+      <w:numFmt w:val="bullet"/>
+      <w:lvlText w:val=""/>
+      <w:lvlJc w:val="left"/>
+      <w:pPr>
+        <w:tabs>
+          <w:tab w:val="num" w:pos="2160"/>
+        </w:tabs>
+        <w:ind w:left="2160" w:hanging="360"/>
+      </w:pPr>
+      <w:rPr>
+        <w:rFonts w:ascii="Symbol" w:hAnsi="Symbol" w:hint="default"/>
+        <w:sz w:val="20"/>
+      </w:rPr>
+    </w:lvl>
+    <w:lvl w:ilvl="3" w:tentative="1">
+      <w:start w:val="1"/>
+      <w:numFmt w:val="bullet"/>
+      <w:lvlText w:val=""/>
+      <w:lvlJc w:val="left"/>
+      <w:pPr>
+        <w:tabs>
+          <w:tab w:val="num" w:pos="2880"/>
+        </w:tabs>
+        <w:ind w:left="2880" w:hanging="360"/>
+      </w:pPr>
+      <w:rPr>
+        <w:rFonts w:ascii="Symbol" w:hAnsi="Symbol" w:hint="default"/>
+        <w:sz w:val="20"/>
+      </w:rPr>
+    </w:lvl>
+    <w:lvl w:ilvl="4" w:tentative="1">
+      <w:start w:val="1"/>
+      <w:numFmt w:val="bullet"/>
+      <w:lvlText w:val=""/>
+      <w:lvlJc w:val="left"/>
+      <w:pPr>
+        <w:tabs>
+          <w:tab w:val="num" w:pos="3600"/>
+        </w:tabs>
+        <w:ind w:left="3600" w:hanging="360"/>
+      </w:pPr>
+      <w:rPr>
+        <w:rFonts w:ascii="Symbol" w:hAnsi="Symbol" w:hint="default"/>
+        <w:sz w:val="20"/>
+      </w:rPr>
+    </w:lvl>
+    <w:lvl w:ilvl="5" w:tentative="1">
+      <w:start w:val="1"/>
+      <w:numFmt w:val="bullet"/>
+      <w:lvlText w:val=""/>
+      <w:lvlJc w:val="left"/>
+      <w:pPr>
+        <w:tabs>
+          <w:tab w:val="num" w:pos="4320"/>
+        </w:tabs>
+        <w:ind w:left="4320" w:hanging="360"/>
+      </w:pPr>
+      <w:rPr>
+        <w:rFonts w:ascii="Symbol" w:hAnsi="Symbol" w:hint="default"/>
+        <w:sz w:val="20"/>
+      </w:rPr>
+    </w:lvl>
+    <w:lvl w:ilvl="6" w:tentative="1">
+      <w:start w:val="1"/>
+      <w:numFmt w:val="bullet"/>
+      <w:lvlText w:val=""/>
+      <w:lvlJc w:val="left"/>
+      <w:pPr>
+        <w:tabs>
+          <w:tab w:val="num" w:pos="5040"/>
+        </w:tabs>
+        <w:ind w:left="5040" w:hanging="360"/>
+      </w:pPr>
+      <w:rPr>
+        <w:rFonts w:ascii="Symbol" w:hAnsi="Symbol" w:hint="default"/>
+        <w:sz w:val="20"/>
+      </w:rPr>
+    </w:lvl>
+    <w:lvl w:ilvl="7" w:tentative="1">
+      <w:start w:val="1"/>
+      <w:numFmt w:val="bullet"/>
+      <w:lvlText w:val=""/>
+      <w:lvlJc w:val="left"/>
+      <w:pPr>
+        <w:tabs>
+          <w:tab w:val="num" w:pos="5760"/>
+        </w:tabs>
+        <w:ind w:left="5760" w:hanging="360"/>
+      </w:pPr>
+      <w:rPr>
+        <w:rFonts w:ascii="Symbol" w:hAnsi="Symbol" w:hint="default"/>
+        <w:sz w:val="20"/>
+      </w:rPr>
+    </w:lvl>
+    <w:lvl w:ilvl="8" w:tentative="1">
+      <w:start w:val="1"/>
+      <w:numFmt w:val="bullet"/>
+      <w:lvlText w:val=""/>
+      <w:lvlJc w:val="left"/>
+      <w:pPr>
+        <w:tabs>
+          <w:tab w:val="num" w:pos="6480"/>
+        </w:tabs>
+        <w:ind w:left="6480" w:hanging="360"/>
+      </w:pPr>
+      <w:rPr>
+        <w:rFonts w:ascii="Symbol" w:hAnsi="Symbol" w:hint="default"/>
+        <w:sz w:val="20"/>
+      </w:rPr>
+    </w:lvl>
+  </w:abstractNum>
+  <w:abstractNum w:abstractNumId="1" w15:restartNumberingAfterBreak="0">
+    <w:nsid w:val="4D8072B7"/>
+    <w:multiLevelType w:val="hybridMultilevel"/>
+    <w:tmpl w:val="3752D692"/>
+    <w:lvl w:ilvl="0" w:tplc="04090001">
+      <w:start w:val="1"/>
+      <w:numFmt w:val="bullet"/>
+      <w:lvlText w:val=""/>
+      <w:lvlJc w:val="left"/>
+      <w:pPr>
+        <w:ind w:left="720" w:hanging="360"/>
+      </w:pPr>
+      <w:rPr>
+        <w:rFonts w:ascii="Symbol" w:hAnsi="Symbol" w:hint="default"/>
+      </w:rPr>
+    </w:lvl>
+    <w:lvl w:ilvl="1" w:tplc="04090003" w:tentative="1">
+      <w:start w:val="1"/>
+      <w:numFmt w:val="bullet"/>
+      <w:lvlText w:val="o"/>
+      <w:lvlJc w:val="left"/>
+      <w:pPr>
+        <w:ind w:left="1440" w:hanging="360"/>
+      </w:pPr>
+      <w:rPr>
+        <w:rFonts w:ascii="Courier New" w:hAnsi="Courier New" w:cs="Courier New" w:hint="default"/>
+      </w:rPr>
+    </w:lvl>
+    <w:lvl w:ilvl="2" w:tplc="04090005" w:tentative="1">
+      <w:start w:val="1"/>
+      <w:numFmt w:val="bullet"/>
+      <w:lvlText w:val=""/>
+      <w:lvlJc w:val="left"/>
+      <w:pPr>
+        <w:ind w:left="2160" w:hanging="360"/>
+      </w:pPr>
+      <w:rPr>
+        <w:rFonts w:ascii="Wingdings" w:hAnsi="Wingdings" w:hint="default"/>
+      </w:rPr>
+    </w:lvl>
+    <w:lvl w:ilvl="3" w:tplc="04090001" w:tentative="1">
+      <w:start w:val="1"/>
+      <w:numFmt w:val="bullet"/>
+      <w:lvlText w:val=""/>
+      <w:lvlJc w:val="left"/>
+      <w:pPr>
+        <w:ind w:left="2880" w:hanging="360"/>
+      </w:pPr>
+      <w:rPr>
+        <w:rFonts w:ascii="Symbol" w:hAnsi="Symbol" w:hint="default"/>
+      </w:rPr>
+    </w:lvl>
+    <w:lvl w:ilvl="4" w:tplc="04090003" w:tentative="1">
+      <w:start w:val="1"/>
+      <w:numFmt w:val="bullet"/>
+      <w:lvlText w:val="o"/>
+      <w:lvlJc w:val="left"/>
+      <w:pPr>
+        <w:ind w:left="3600" w:hanging="360"/>
+      </w:pPr>
+      <w:rPr>
+        <w:rFonts w:ascii="Courier New" w:hAnsi="Courier New" w:cs="Courier New" w:hint="default"/>
+      </w:rPr>
+    </w:lvl>
+    <w:lvl w:ilvl="5" w:tplc="04090005" w:tentative="1">
+      <w:start w:val="1"/>
+      <w:numFmt w:val="bullet"/>
+      <w:lvlText w:val=""/>
+      <w:lvlJc w:val="left"/>
+      <w:pPr>
+        <w:ind w:left="4320" w:hanging="360"/>
+      </w:pPr>
+      <w:rPr>
+        <w:rFonts w:ascii="Wingdings" w:hAnsi="Wingdings" w:hint="default"/>
+      </w:rPr>
+    </w:lvl>
+    <w:lvl w:ilvl="6" w:tplc="04090001" w:tentative="1">
+      <w:start w:val="1"/>
+      <w:numFmt w:val="bullet"/>
+      <w:lvlText w:val=""/>
+      <w:lvlJc w:val="left"/>
+      <w:pPr>
+        <w:ind w:left="5040" w:hanging="360"/>
+      </w:pPr>
+      <w:rPr>
+        <w:rFonts w:ascii="Symbol" w:hAnsi="Symbol" w:hint="default"/>
+      </w:rPr>
+    </w:lvl>
+    <w:lvl w:ilvl="7" w:tplc="04090003" w:tentative="1">
+      <w:start w:val="1"/>
+      <w:numFmt w:val="bullet"/>
+      <w:lvlText w:val="o"/>
+      <w:lvlJc w:val="left"/>
+      <w:pPr>
+        <w:ind w:left="5760" w:hanging="360"/>
+      </w:pPr>
+      <w:rPr>
+        <w:rFonts w:ascii="Courier New" w:hAnsi="Courier New" w:cs="Courier New" w:hint="default"/>
+      </w:rPr>
+    </w:lvl>
+    <w:lvl w:ilvl="8" w:tplc="04090005" w:tentative="1">
+      <w:start w:val="1"/>
+      <w:numFmt w:val="bullet"/>
+      <w:lvlText w:val=""/>
+      <w:lvlJc w:val="left"/>
+      <w:pPr>
+        <w:ind w:left="6480" w:hanging="360"/>
+      </w:pPr>
+      <w:rPr>
+        <w:rFonts w:ascii="Wingdings" w:hAnsi="Wingdings" w:hint="default"/>
+      </w:rPr>
+    </w:lvl>
+  </w:abstractNum>
+  <w:abstractNum w:abstractNumId="2" w15:restartNumberingAfterBreak="0">
+    <w:nsid w:val="757132CF"/>
+    <w:multiLevelType w:val="multilevel"/>
+    <w:tmpl w:val="D83E7CB0"/>
+    <w:lvl w:ilvl="0">
+      <w:start w:val="1"/>
+      <w:numFmt w:val="bullet"/>
+      <w:lvlText w:val=""/>
+      <w:lvlJc w:val="left"/>
+      <w:pPr>
+        <w:tabs>
+          <w:tab w:val="num" w:pos="720"/>
+        </w:tabs>
+        <w:ind w:left="720" w:hanging="360"/>
+      </w:pPr>
+      <w:rPr>
+        <w:rFonts w:ascii="Symbol" w:hAnsi="Symbol" w:hint="default"/>
+        <w:sz w:val="20"/>
+      </w:rPr>
+    </w:lvl>
+    <w:lvl w:ilvl="1" w:tentative="1">
+      <w:start w:val="1"/>
+      <w:numFmt w:val="bullet"/>
+      <w:lvlText w:val=""/>
+      <w:lvlJc w:val="left"/>
+      <w:pPr>
+        <w:tabs>
+          <w:tab w:val="num" w:pos="1440"/>
+        </w:tabs>
+        <w:ind w:left="1440" w:hanging="360"/>
+      </w:pPr>
+      <w:rPr>
+        <w:rFonts w:ascii="Symbol" w:hAnsi="Symbol" w:hint="default"/>
+        <w:sz w:val="20"/>
+      </w:rPr>
+    </w:lvl>
+    <w:lvl w:ilvl="2" w:tentative="1">
+      <w:start w:val="1"/>
+      <w:numFmt w:val="bullet"/>
+      <w:lvlText w:val=""/>
+      <w:lvlJc w:val="left"/>
+      <w:pPr>
+        <w:tabs>
+          <w:tab w:val="num" w:pos="2160"/>
+        </w:tabs>
+        <w:ind w:left="2160" w:hanging="360"/>
+      </w:pPr>
+      <w:rPr>
+        <w:rFonts w:ascii="Symbol" w:hAnsi="Symbol" w:hint="default"/>
+        <w:sz w:val="20"/>
+      </w:rPr>
+    </w:lvl>
+    <w:lvl w:ilvl="3" w:tentative="1">
+      <w:start w:val="1"/>
+      <w:numFmt w:val="bullet"/>
+      <w:lvlText w:val=""/>
+      <w:lvlJc w:val="left"/>
+      <w:pPr>
+        <w:tabs>
+          <w:tab w:val="num" w:pos="2880"/>
+        </w:tabs>
+        <w:ind w:left="2880" w:hanging="360"/>
+      </w:pPr>
+      <w:rPr>
+        <w:rFonts w:ascii="Symbol" w:hAnsi="Symbol" w:hint="default"/>
+        <w:sz w:val="20"/>
+      </w:rPr>
+    </w:lvl>
+    <w:lvl w:ilvl="4" w:tentative="1">
+      <w:start w:val="1"/>
+      <w:numFmt w:val="bullet"/>
+      <w:lvlText w:val=""/>
+      <w:lvlJc w:val="left"/>
+      <w:pPr>
+        <w:tabs>
+          <w:tab w:val="num" w:pos="3600"/>
+        </w:tabs>
+        <w:ind w:left="3600" w:hanging="360"/>
+      </w:pPr>
+      <w:rPr>
+        <w:rFonts w:ascii="Symbol" w:hAnsi="Symbol" w:hint="default"/>
+        <w:sz w:val="20"/>
+      </w:rPr>
+    </w:lvl>
+    <w:lvl w:ilvl="5" w:tentative="1">
+      <w:start w:val="1"/>
+      <w:numFmt w:val="bullet"/>
+      <w:lvlText w:val=""/>
+      <w:lvlJc w:val="left"/>
+      <w:pPr>
+        <w:tabs>
+          <w:tab w:val="num" w:pos="4320"/>
+        </w:tabs>
+        <w:ind w:left="4320" w:hanging="360"/>
+      </w:pPr>
+      <w:rPr>
+        <w:rFonts w:ascii="Symbol" w:hAnsi="Symbol" w:hint="default"/>
+        <w:sz w:val="20"/>
+      </w:rPr>
+    </w:lvl>
+    <w:lvl w:ilvl="6" w:tentative="1">
+      <w:start w:val="1"/>
+      <w:numFmt w:val="bullet"/>
+      <w:lvlText w:val=""/>
+      <w:lvlJc w:val="left"/>
+      <w:pPr>
+        <w:tabs>
+          <w:tab w:val="num" w:pos="5040"/>
+        </w:tabs>
+        <w:ind w:left="5040" w:hanging="360"/>
+      </w:pPr>
+      <w:rPr>
+        <w:rFonts w:ascii="Symbol" w:hAnsi="Symbol" w:hint="default"/>
+        <w:sz w:val="20"/>
+      </w:rPr>
+    </w:lvl>
+    <w:lvl w:ilvl="7" w:tentative="1">
+      <w:start w:val="1"/>
+      <w:numFmt w:val="bullet"/>
+      <w:lvlText w:val=""/>
+      <w:lvlJc w:val="left"/>
+      <w:pPr>
+        <w:tabs>
+          <w:tab w:val="num" w:pos="5760"/>
+        </w:tabs>
+        <w:ind w:left="5760" w:hanging="360"/>
+      </w:pPr>
+      <w:rPr>
+        <w:rFonts w:ascii="Symbol" w:hAnsi="Symbol" w:hint="default"/>
+        <w:sz w:val="20"/>
+      </w:rPr>
+    </w:lvl>
+    <w:lvl w:ilvl="8" w:tentative="1">
+      <w:start w:val="1"/>
+      <w:numFmt w:val="bullet"/>
+      <w:lvlText w:val=""/>
+      <w:lvlJc w:val="left"/>
+      <w:pPr>
+        <w:tabs>
+          <w:tab w:val="num" w:pos="6480"/>
+        </w:tabs>
+        <w:ind w:left="6480" w:hanging="360"/>
+      </w:pPr>
+      <w:rPr>
+        <w:rFonts w:ascii="Symbol" w:hAnsi="Symbol" w:hint="default"/>
+        <w:sz w:val="20"/>
+      </w:rPr>
+    </w:lvl>
+  </w:abstractNum>
+  <w:abstractNum w:abstractNumId="3" w15:restartNumberingAfterBreak="0">
+    <w:nsid w:val="7F0A0605"/>
+    <w:multiLevelType w:val="multilevel"/>
+    <w:tmpl w:val="19727080"/>
+    <w:lvl w:ilvl="0">
+      <w:start w:val="1"/>
+      <w:numFmt w:val="bullet"/>
+      <w:lvlText w:val=""/>
+      <w:lvlJc w:val="left"/>
+      <w:pPr>
+        <w:tabs>
+          <w:tab w:val="num" w:pos="720"/>
+        </w:tabs>
+        <w:ind w:left="720" w:hanging="360"/>
+      </w:pPr>
+      <w:rPr>
+        <w:rFonts w:ascii="Symbol" w:hAnsi="Symbol" w:hint="default"/>
+        <w:sz w:val="20"/>
+      </w:rPr>
+    </w:lvl>
+    <w:lvl w:ilvl="1" w:tentative="1">
+      <w:start w:val="1"/>
+      <w:numFmt w:val="bullet"/>
+      <w:lvlText w:val=""/>
+      <w:lvlJc w:val="left"/>
+      <w:pPr>
+        <w:tabs>
+          <w:tab w:val="num" w:pos="1440"/>
+        </w:tabs>
+        <w:ind w:left="1440" w:hanging="360"/>
+      </w:pPr>
+      <w:rPr>
+        <w:rFonts w:ascii="Symbol" w:hAnsi="Symbol" w:hint="default"/>
+        <w:sz w:val="20"/>
+      </w:rPr>
+    </w:lvl>
+    <w:lvl w:ilvl="2" w:tentative="1">
+      <w:start w:val="1"/>
+      <w:numFmt w:val="bullet"/>
+      <w:lvlText w:val=""/>
+      <w:lvlJc w:val="left"/>
+      <w:pPr>
+        <w:tabs>
+          <w:tab w:val="num" w:pos="2160"/>
+        </w:tabs>
+        <w:ind w:left="2160" w:hanging="360"/>
+      </w:pPr>
+      <w:rPr>
+        <w:rFonts w:ascii="Symbol" w:hAnsi="Symbol" w:hint="default"/>
+        <w:sz w:val="20"/>
+      </w:rPr>
+    </w:lvl>
+    <w:lvl w:ilvl="3" w:tentative="1">
+      <w:start w:val="1"/>
+      <w:numFmt w:val="bullet"/>
+      <w:lvlText w:val=""/>
+      <w:lvlJc w:val="left"/>
+      <w:pPr>
+        <w:tabs>
+          <w:tab w:val="num" w:pos="2880"/>
+        </w:tabs>
+        <w:ind w:left="2880" w:hanging="360"/>
+      </w:pPr>
+      <w:rPr>
+        <w:rFonts w:ascii="Symbol" w:hAnsi="Symbol" w:hint="default"/>
+        <w:sz w:val="20"/>
+      </w:rPr>
+    </w:lvl>
+    <w:lvl w:ilvl="4" w:tentative="1">
+      <w:start w:val="1"/>
+      <w:numFmt w:val="bullet"/>
+      <w:lvlText w:val=""/>
+      <w:lvlJc w:val="left"/>
+      <w:pPr>
+        <w:tabs>
+          <w:tab w:val="num" w:pos="3600"/>
+        </w:tabs>
+        <w:ind w:left="3600" w:hanging="360"/>
+      </w:pPr>
+      <w:rPr>
+        <w:rFonts w:ascii="Symbol" w:hAnsi="Symbol" w:hint="default"/>
+        <w:sz w:val="20"/>
+      </w:rPr>
+    </w:lvl>
+    <w:lvl w:ilvl="5" w:tentative="1">
+      <w:start w:val="1"/>
+      <w:numFmt w:val="bullet"/>
+      <w:lvlText w:val=""/>
+      <w:lvlJc w:val="left"/>
+      <w:pPr>
+        <w:tabs>
+          <w:tab w:val="num" w:pos="4320"/>
+        </w:tabs>
+        <w:ind w:left="4320" w:hanging="360"/>
+      </w:pPr>
+      <w:rPr>
+        <w:rFonts w:ascii="Symbol" w:hAnsi="Symbol" w:hint="default"/>
+        <w:sz w:val="20"/>
+      </w:rPr>
+    </w:lvl>
+    <w:lvl w:ilvl="6" w:tentative="1">
+      <w:start w:val="1"/>
+      <w:numFmt w:val="bullet"/>
+      <w:lvlText w:val=""/>
+      <w:lvlJc w:val="left"/>
+      <w:pPr>
+        <w:tabs>
+          <w:tab w:val="num" w:pos="5040"/>
+        </w:tabs>
+        <w:ind w:left="5040" w:hanging="360"/>
+      </w:pPr>
+      <w:rPr>
+        <w:rFonts w:ascii="Symbol" w:hAnsi="Symbol" w:hint="default"/>
+        <w:sz w:val="20"/>
+      </w:rPr>
+    </w:lvl>
+    <w:lvl w:ilvl="7" w:tentative="1">
+      <w:start w:val="1"/>
+      <w:numFmt w:val="bullet"/>
+      <w:lvlText w:val=""/>
+      <w:lvlJc w:val="left"/>
+      <w:pPr>
+        <w:tabs>
+          <w:tab w:val="num" w:pos="5760"/>
+        </w:tabs>
+        <w:ind w:left="5760" w:hanging="360"/>
+      </w:pPr>
+      <w:rPr>
+        <w:rFonts w:ascii="Symbol" w:hAnsi="Symbol" w:hint="default"/>
+        <w:sz w:val="20"/>
+      </w:rPr>
+    </w:lvl>
+    <w:lvl w:ilvl="8" w:tentative="1">
+      <w:start w:val="1"/>
+      <w:numFmt w:val="bullet"/>
+      <w:lvlText w:val=""/>
+      <w:lvlJc w:val="left"/>
+      <w:pPr>
+        <w:tabs>
+          <w:tab w:val="num" w:pos="6480"/>
+        </w:tabs>
+        <w:ind w:left="6480" w:hanging="360"/>
+      </w:pPr>
+      <w:rPr>
+        <w:rFonts w:ascii="Symbol" w:hAnsi="Symbol" w:hint="default"/>
+        <w:sz w:val="20"/>
+      </w:rPr>
+    </w:lvl>
+  </w:abstractNum>
+  <w:num w:numId="1" w16cid:durableId="182522952">
+    <w:abstractNumId w:val="1"/>
+  </w:num>
+  <w:num w:numId="2" w16cid:durableId="622007087">
+    <w:abstractNumId w:val="2"/>
+  </w:num>
+  <w:num w:numId="3" w16cid:durableId="1931548469">
+    <w:abstractNumId w:val="0"/>
+  </w:num>
+  <w:num w:numId="4" w16cid:durableId="1595430043">
+    <w:abstractNumId w:val="3"/>
+  </w:num>
+</w:numbering>
 </file>
 
 <file path=word/styles.xml><?xml version="1.0" encoding="utf-8"?>
@@ -414,10 +2374,52 @@
     <w:name w:val="Normal"/>
     <w:qFormat/>
   </w:style>
+  <w:style w:type="paragraph" w:styleId="Heading1">
+    <w:name w:val="heading 1"/>
+    <w:basedOn w:val="Normal"/>
+    <w:next w:val="Normal"/>
+    <w:link w:val="Heading1Char"/>
+    <w:uiPriority w:val="9"/>
+    <w:qFormat/>
+    <w:rsid w:val="00C01B6F"/>
+    <w:pPr>
+      <w:keepNext/>
+      <w:keepLines/>
+      <w:spacing w:before="240"/>
+      <w:outlineLvl w:val="0"/>
+    </w:pPr>
+    <w:rPr>
+      <w:rFonts w:asciiTheme="majorHAnsi" w:eastAsiaTheme="majorEastAsia" w:hAnsiTheme="majorHAnsi" w:cstheme="majorBidi"/>
+      <w:color w:val="2F5496" w:themeColor="accent1" w:themeShade="BF"/>
+      <w:sz w:val="32"/>
+      <w:szCs w:val="32"/>
+    </w:rPr>
+  </w:style>
+  <w:style w:type="paragraph" w:styleId="Heading2">
+    <w:name w:val="heading 2"/>
+    <w:basedOn w:val="Normal"/>
+    <w:next w:val="Normal"/>
+    <w:link w:val="Heading2Char"/>
+    <w:uiPriority w:val="9"/>
+    <w:unhideWhenUsed/>
+    <w:qFormat/>
+    <w:rsid w:val="00C01B6F"/>
+    <w:pPr>
+      <w:keepNext/>
+      <w:keepLines/>
+      <w:spacing w:before="40"/>
+      <w:outlineLvl w:val="1"/>
+    </w:pPr>
+    <w:rPr>
+      <w:rFonts w:asciiTheme="majorHAnsi" w:eastAsiaTheme="majorEastAsia" w:hAnsiTheme="majorHAnsi" w:cstheme="majorBidi"/>
+      <w:color w:val="2F5496" w:themeColor="accent1" w:themeShade="BF"/>
+      <w:sz w:val="26"/>
+      <w:szCs w:val="26"/>
+    </w:rPr>
+  </w:style>
   <w:style w:type="character" w:default="1" w:styleId="DefaultParagraphFont">
     <w:name w:val="Default Paragraph Font"/>
     <w:uiPriority w:val="1"/>
-    <w:semiHidden/>
     <w:unhideWhenUsed/>
   </w:style>
   <w:style w:type="table" w:default="1" w:styleId="TableNormal">
@@ -440,6 +2442,285 @@
     <w:uiPriority w:val="99"/>
     <w:semiHidden/>
     <w:unhideWhenUsed/>
+  </w:style>
+  <w:style w:type="paragraph" w:styleId="Title">
+    <w:name w:val="Title"/>
+    <w:basedOn w:val="Normal"/>
+    <w:next w:val="Normal"/>
+    <w:link w:val="TitleChar"/>
+    <w:uiPriority w:val="10"/>
+    <w:qFormat/>
+    <w:rsid w:val="00C01B6F"/>
+    <w:pPr>
+      <w:contextualSpacing/>
+    </w:pPr>
+    <w:rPr>
+      <w:rFonts w:asciiTheme="majorHAnsi" w:eastAsiaTheme="majorEastAsia" w:hAnsiTheme="majorHAnsi" w:cstheme="majorBidi"/>
+      <w:spacing w:val="-10"/>
+      <w:kern w:val="28"/>
+      <w:sz w:val="56"/>
+      <w:szCs w:val="56"/>
+    </w:rPr>
+  </w:style>
+  <w:style w:type="character" w:customStyle="1" w:styleId="TitleChar">
+    <w:name w:val="Title Char"/>
+    <w:basedOn w:val="DefaultParagraphFont"/>
+    <w:link w:val="Title"/>
+    <w:uiPriority w:val="10"/>
+    <w:rsid w:val="00C01B6F"/>
+    <w:rPr>
+      <w:rFonts w:asciiTheme="majorHAnsi" w:eastAsiaTheme="majorEastAsia" w:hAnsiTheme="majorHAnsi" w:cstheme="majorBidi"/>
+      <w:spacing w:val="-10"/>
+      <w:kern w:val="28"/>
+      <w:sz w:val="56"/>
+      <w:szCs w:val="56"/>
+    </w:rPr>
+  </w:style>
+  <w:style w:type="character" w:customStyle="1" w:styleId="Heading1Char">
+    <w:name w:val="Heading 1 Char"/>
+    <w:basedOn w:val="DefaultParagraphFont"/>
+    <w:link w:val="Heading1"/>
+    <w:uiPriority w:val="9"/>
+    <w:rsid w:val="00C01B6F"/>
+    <w:rPr>
+      <w:rFonts w:asciiTheme="majorHAnsi" w:eastAsiaTheme="majorEastAsia" w:hAnsiTheme="majorHAnsi" w:cstheme="majorBidi"/>
+      <w:color w:val="2F5496" w:themeColor="accent1" w:themeShade="BF"/>
+      <w:sz w:val="32"/>
+      <w:szCs w:val="32"/>
+    </w:rPr>
+  </w:style>
+  <w:style w:type="paragraph" w:styleId="TOCHeading">
+    <w:name w:val="TOC Heading"/>
+    <w:basedOn w:val="Heading1"/>
+    <w:next w:val="Normal"/>
+    <w:uiPriority w:val="39"/>
+    <w:unhideWhenUsed/>
+    <w:qFormat/>
+    <w:rsid w:val="00C01B6F"/>
+    <w:pPr>
+      <w:spacing w:before="480" w:line="276" w:lineRule="auto"/>
+      <w:outlineLvl w:val="9"/>
+    </w:pPr>
+    <w:rPr>
+      <w:b/>
+      <w:bCs/>
+      <w:kern w:val="0"/>
+      <w:sz w:val="28"/>
+      <w:szCs w:val="28"/>
+      <w14:ligatures w14:val="none"/>
+    </w:rPr>
+  </w:style>
+  <w:style w:type="paragraph" w:styleId="TOC1">
+    <w:name w:val="toc 1"/>
+    <w:basedOn w:val="Normal"/>
+    <w:next w:val="Normal"/>
+    <w:autoRedefine/>
+    <w:uiPriority w:val="39"/>
+    <w:unhideWhenUsed/>
+    <w:rsid w:val="00C01B6F"/>
+    <w:pPr>
+      <w:spacing w:before="120" w:after="120"/>
+    </w:pPr>
+    <w:rPr>
+      <w:rFonts w:cstheme="minorHAnsi"/>
+      <w:b/>
+      <w:bCs/>
+      <w:caps/>
+      <w:sz w:val="20"/>
+      <w:szCs w:val="20"/>
+    </w:rPr>
+  </w:style>
+  <w:style w:type="paragraph" w:styleId="TOC2">
+    <w:name w:val="toc 2"/>
+    <w:basedOn w:val="Normal"/>
+    <w:next w:val="Normal"/>
+    <w:autoRedefine/>
+    <w:uiPriority w:val="39"/>
+    <w:unhideWhenUsed/>
+    <w:rsid w:val="00C01B6F"/>
+    <w:pPr>
+      <w:ind w:left="240"/>
+    </w:pPr>
+    <w:rPr>
+      <w:rFonts w:cstheme="minorHAnsi"/>
+      <w:smallCaps/>
+      <w:sz w:val="20"/>
+      <w:szCs w:val="20"/>
+    </w:rPr>
+  </w:style>
+  <w:style w:type="paragraph" w:styleId="TOC3">
+    <w:name w:val="toc 3"/>
+    <w:basedOn w:val="Normal"/>
+    <w:next w:val="Normal"/>
+    <w:autoRedefine/>
+    <w:uiPriority w:val="39"/>
+    <w:semiHidden/>
+    <w:unhideWhenUsed/>
+    <w:rsid w:val="00C01B6F"/>
+    <w:pPr>
+      <w:ind w:left="480"/>
+    </w:pPr>
+    <w:rPr>
+      <w:rFonts w:cstheme="minorHAnsi"/>
+      <w:i/>
+      <w:iCs/>
+      <w:sz w:val="20"/>
+      <w:szCs w:val="20"/>
+    </w:rPr>
+  </w:style>
+  <w:style w:type="paragraph" w:styleId="TOC4">
+    <w:name w:val="toc 4"/>
+    <w:basedOn w:val="Normal"/>
+    <w:next w:val="Normal"/>
+    <w:autoRedefine/>
+    <w:uiPriority w:val="39"/>
+    <w:semiHidden/>
+    <w:unhideWhenUsed/>
+    <w:rsid w:val="00C01B6F"/>
+    <w:pPr>
+      <w:ind w:left="720"/>
+    </w:pPr>
+    <w:rPr>
+      <w:rFonts w:cstheme="minorHAnsi"/>
+      <w:sz w:val="18"/>
+      <w:szCs w:val="18"/>
+    </w:rPr>
+  </w:style>
+  <w:style w:type="paragraph" w:styleId="TOC5">
+    <w:name w:val="toc 5"/>
+    <w:basedOn w:val="Normal"/>
+    <w:next w:val="Normal"/>
+    <w:autoRedefine/>
+    <w:uiPriority w:val="39"/>
+    <w:semiHidden/>
+    <w:unhideWhenUsed/>
+    <w:rsid w:val="00C01B6F"/>
+    <w:pPr>
+      <w:ind w:left="960"/>
+    </w:pPr>
+    <w:rPr>
+      <w:rFonts w:cstheme="minorHAnsi"/>
+      <w:sz w:val="18"/>
+      <w:szCs w:val="18"/>
+    </w:rPr>
+  </w:style>
+  <w:style w:type="paragraph" w:styleId="TOC6">
+    <w:name w:val="toc 6"/>
+    <w:basedOn w:val="Normal"/>
+    <w:next w:val="Normal"/>
+    <w:autoRedefine/>
+    <w:uiPriority w:val="39"/>
+    <w:semiHidden/>
+    <w:unhideWhenUsed/>
+    <w:rsid w:val="00C01B6F"/>
+    <w:pPr>
+      <w:ind w:left="1200"/>
+    </w:pPr>
+    <w:rPr>
+      <w:rFonts w:cstheme="minorHAnsi"/>
+      <w:sz w:val="18"/>
+      <w:szCs w:val="18"/>
+    </w:rPr>
+  </w:style>
+  <w:style w:type="paragraph" w:styleId="TOC7">
+    <w:name w:val="toc 7"/>
+    <w:basedOn w:val="Normal"/>
+    <w:next w:val="Normal"/>
+    <w:autoRedefine/>
+    <w:uiPriority w:val="39"/>
+    <w:semiHidden/>
+    <w:unhideWhenUsed/>
+    <w:rsid w:val="00C01B6F"/>
+    <w:pPr>
+      <w:ind w:left="1440"/>
+    </w:pPr>
+    <w:rPr>
+      <w:rFonts w:cstheme="minorHAnsi"/>
+      <w:sz w:val="18"/>
+      <w:szCs w:val="18"/>
+    </w:rPr>
+  </w:style>
+  <w:style w:type="paragraph" w:styleId="TOC8">
+    <w:name w:val="toc 8"/>
+    <w:basedOn w:val="Normal"/>
+    <w:next w:val="Normal"/>
+    <w:autoRedefine/>
+    <w:uiPriority w:val="39"/>
+    <w:semiHidden/>
+    <w:unhideWhenUsed/>
+    <w:rsid w:val="00C01B6F"/>
+    <w:pPr>
+      <w:ind w:left="1680"/>
+    </w:pPr>
+    <w:rPr>
+      <w:rFonts w:cstheme="minorHAnsi"/>
+      <w:sz w:val="18"/>
+      <w:szCs w:val="18"/>
+    </w:rPr>
+  </w:style>
+  <w:style w:type="paragraph" w:styleId="TOC9">
+    <w:name w:val="toc 9"/>
+    <w:basedOn w:val="Normal"/>
+    <w:next w:val="Normal"/>
+    <w:autoRedefine/>
+    <w:uiPriority w:val="39"/>
+    <w:semiHidden/>
+    <w:unhideWhenUsed/>
+    <w:rsid w:val="00C01B6F"/>
+    <w:pPr>
+      <w:ind w:left="1920"/>
+    </w:pPr>
+    <w:rPr>
+      <w:rFonts w:cstheme="minorHAnsi"/>
+      <w:sz w:val="18"/>
+      <w:szCs w:val="18"/>
+    </w:rPr>
+  </w:style>
+  <w:style w:type="character" w:customStyle="1" w:styleId="Heading2Char">
+    <w:name w:val="Heading 2 Char"/>
+    <w:basedOn w:val="DefaultParagraphFont"/>
+    <w:link w:val="Heading2"/>
+    <w:uiPriority w:val="9"/>
+    <w:rsid w:val="00C01B6F"/>
+    <w:rPr>
+      <w:rFonts w:asciiTheme="majorHAnsi" w:eastAsiaTheme="majorEastAsia" w:hAnsiTheme="majorHAnsi" w:cstheme="majorBidi"/>
+      <w:color w:val="2F5496" w:themeColor="accent1" w:themeShade="BF"/>
+      <w:sz w:val="26"/>
+      <w:szCs w:val="26"/>
+    </w:rPr>
+  </w:style>
+  <w:style w:type="paragraph" w:styleId="ListParagraph">
+    <w:name w:val="List Paragraph"/>
+    <w:basedOn w:val="Normal"/>
+    <w:uiPriority w:val="34"/>
+    <w:qFormat/>
+    <w:rsid w:val="00C01B6F"/>
+    <w:pPr>
+      <w:ind w:left="720"/>
+      <w:contextualSpacing/>
+    </w:pPr>
+  </w:style>
+  <w:style w:type="paragraph" w:styleId="NormalWeb">
+    <w:name w:val="Normal (Web)"/>
+    <w:basedOn w:val="Normal"/>
+    <w:uiPriority w:val="99"/>
+    <w:semiHidden/>
+    <w:unhideWhenUsed/>
+    <w:rsid w:val="00A96E57"/>
+    <w:rPr>
+      <w:rFonts w:ascii="Times New Roman" w:hAnsi="Times New Roman" w:cs="Times New Roman"/>
+    </w:rPr>
+  </w:style>
+  <w:style w:type="character" w:styleId="Hyperlink">
+    <w:name w:val="Hyperlink"/>
+    <w:basedOn w:val="DefaultParagraphFont"/>
+    <w:uiPriority w:val="99"/>
+    <w:unhideWhenUsed/>
+    <w:rsid w:val="00A96E57"/>
+    <w:rPr>
+      <w:color w:val="0563C1" w:themeColor="hyperlink"/>
+      <w:u w:val="single"/>
+    </w:rPr>
   </w:style>
 </w:styles>
 </file>
@@ -737,4 +3018,16 @@
     </a:ext>
   </a:extLst>
 </a:theme>
+</file>
+
+<file path=customXml/item1.xml><?xml version="1.0" encoding="utf-8"?>
+<b:Sources xmlns:b="http://schemas.openxmlformats.org/officeDocument/2006/bibliography" xmlns="http://schemas.openxmlformats.org/officeDocument/2006/bibliography" SelectedStyle="/APASixthEditionOfficeOnline.xsl" StyleName="APA" Version="6"/>
+</file>
+
+<file path=customXml/itemProps1.xml><?xml version="1.0" encoding="utf-8"?>
+<ds:datastoreItem xmlns:ds="http://schemas.openxmlformats.org/officeDocument/2006/customXml" ds:itemID="{42C8CA8C-3579-C349-B88C-05301656120B}">
+  <ds:schemaRefs>
+    <ds:schemaRef ds:uri="http://schemas.openxmlformats.org/officeDocument/2006/bibliography"/>
+  </ds:schemaRefs>
+</ds:datastoreItem>
 </file>
</xml_diff>